<commit_message>
small changes for voice verify
</commit_message>
<xml_diff>
--- a/Submail_C#_SDK.docx
+++ b/Submail_C#_SDK.docx
@@ -55,7 +55,7 @@
       <w:hyperlink r:id="rId5" w:history="1">
         <w:r>
           <w:rPr>
-            <w:rFonts w:ascii="SimSun" w:eastAsia="SimSun" w:hAnsi="SimSun" w:cs="SimSun" w:hint="eastAsia"/>
+            <w:rFonts w:ascii="宋体" w:eastAsia="宋体" w:hAnsi="宋体" w:cs="宋体" w:hint="eastAsia"/>
             <w:b/>
             <w:bCs/>
             <w:sz w:val="24"/>
@@ -84,7 +84,7 @@
       </w:pPr>
       <w:r>
         <w:rPr>
-          <w:rFonts w:ascii="SimSun" w:eastAsia="SimSun" w:hAnsi="SimSun" w:cs="SimSun" w:hint="eastAsia"/>
+          <w:rFonts w:ascii="宋体" w:eastAsia="宋体" w:hAnsi="宋体" w:cs="宋体" w:hint="eastAsia"/>
           <w:sz w:val="24"/>
           <w:szCs w:val="24"/>
         </w:rPr>
@@ -100,7 +100,7 @@
       </w:r>
       <w:r>
         <w:rPr>
-          <w:rFonts w:ascii="SimSun" w:eastAsia="SimSun" w:hAnsi="SimSun" w:cs="SimSun" w:hint="eastAsia"/>
+          <w:rFonts w:ascii="宋体" w:eastAsia="宋体" w:hAnsi="宋体" w:cs="宋体" w:hint="eastAsia"/>
           <w:sz w:val="24"/>
           <w:szCs w:val="24"/>
         </w:rPr>
@@ -124,7 +124,7 @@
       </w:r>
       <w:r>
         <w:rPr>
-          <w:rFonts w:ascii="SimSun" w:eastAsia="SimSun" w:hAnsi="SimSun" w:cs="SimSun" w:hint="eastAsia"/>
+          <w:rFonts w:ascii="宋体" w:eastAsia="宋体" w:hAnsi="宋体" w:cs="宋体" w:hint="eastAsia"/>
           <w:sz w:val="24"/>
           <w:szCs w:val="24"/>
         </w:rPr>
@@ -140,7 +140,7 @@
       </w:r>
       <w:r>
         <w:rPr>
-          <w:rFonts w:ascii="SimSun" w:eastAsia="SimSun" w:hAnsi="SimSun" w:cs="SimSun" w:hint="eastAsia"/>
+          <w:rFonts w:ascii="宋体" w:eastAsia="宋体" w:hAnsi="宋体" w:cs="宋体" w:hint="eastAsia"/>
           <w:sz w:val="24"/>
           <w:szCs w:val="24"/>
         </w:rPr>
@@ -164,7 +164,7 @@
       </w:r>
       <w:r>
         <w:rPr>
-          <w:rFonts w:ascii="SimSun" w:eastAsia="SimSun" w:hAnsi="SimSun" w:cs="SimSun" w:hint="eastAsia"/>
+          <w:rFonts w:ascii="宋体" w:eastAsia="宋体" w:hAnsi="宋体" w:cs="宋体" w:hint="eastAsia"/>
           <w:sz w:val="24"/>
           <w:szCs w:val="24"/>
         </w:rPr>
@@ -239,16 +239,16 @@
       <w:pPr>
         <w:spacing w:after="0" w:line="240" w:lineRule="auto"/>
         <w:rPr>
-          <w:rFonts w:ascii="SimSun" w:eastAsia="SimSun" w:hAnsi="SimSun" w:cs="SimSun"/>
-          <w:b/>
-          <w:bCs/>
-          <w:sz w:val="24"/>
-          <w:szCs w:val="24"/>
-        </w:rPr>
-      </w:pPr>
-      <w:r>
-        <w:rPr>
-          <w:rFonts w:ascii="SimSun" w:eastAsia="SimSun" w:hAnsi="SimSun" w:cs="SimSun" w:hint="eastAsia"/>
+          <w:rFonts w:ascii="宋体" w:eastAsia="宋体" w:hAnsi="宋体" w:cs="宋体"/>
+          <w:b/>
+          <w:bCs/>
+          <w:sz w:val="24"/>
+          <w:szCs w:val="24"/>
+        </w:rPr>
+      </w:pPr>
+      <w:r>
+        <w:rPr>
+          <w:rFonts w:ascii="宋体" w:eastAsia="宋体" w:hAnsi="宋体" w:cs="宋体" w:hint="eastAsia"/>
           <w:b/>
           <w:bCs/>
           <w:sz w:val="24"/>
@@ -303,7 +303,7 @@
       <w:hyperlink r:id="rId6" w:history="1">
         <w:r>
           <w:rPr>
-            <w:rFonts w:ascii="SimSun" w:eastAsia="SimSun" w:hAnsi="SimSun" w:cs="SimSun" w:hint="eastAsia"/>
+            <w:rFonts w:ascii="宋体" w:eastAsia="宋体" w:hAnsi="宋体" w:cs="宋体" w:hint="eastAsia"/>
             <w:b/>
             <w:bCs/>
             <w:sz w:val="24"/>
@@ -544,59 +544,97 @@
       <w:pPr>
         <w:spacing w:after="0" w:line="240" w:lineRule="auto"/>
         <w:rPr>
+          <w:rFonts w:ascii="Times New Roman" w:hAnsi="Times New Roman" w:cs="Times New Roman"/>
+          <w:sz w:val="24"/>
+          <w:szCs w:val="24"/>
+        </w:rPr>
+      </w:pPr>
+      <w:r>
+        <w:rPr>
+          <w:rFonts w:asciiTheme="minorEastAsia" w:hAnsiTheme="minorEastAsia" w:cs="Times New Roman"/>
+          <w:sz w:val="24"/>
+          <w:szCs w:val="24"/>
+        </w:rPr>
+        <w:tab/>
+      </w:r>
+      <w:r>
+        <w:rPr>
+          <w:rFonts w:asciiTheme="minorEastAsia" w:hAnsiTheme="minorEastAsia" w:cs="Times New Roman"/>
+          <w:sz w:val="24"/>
+          <w:szCs w:val="24"/>
+        </w:rPr>
+        <w:tab/>
+      </w:r>
+      <w:r>
+        <w:rPr>
+          <w:rFonts w:ascii="Times New Roman" w:eastAsia="Times New Roman" w:hAnsi="Times New Roman" w:cs="Times New Roman"/>
+          <w:sz w:val="24"/>
+          <w:szCs w:val="24"/>
+        </w:rPr>
+        <w:t>VoiceAppConfig.cs</w:t>
+      </w:r>
+      <w:r>
+        <w:rPr>
+          <w:rFonts w:ascii="Times New Roman" w:eastAsia="Times New Roman" w:hAnsi="Times New Roman" w:cs="Times New Roman"/>
+          <w:sz w:val="24"/>
+          <w:szCs w:val="24"/>
+        </w:rPr>
+        <w:tab/>
+        <w:t xml:space="preserve">     </w:t>
+      </w:r>
+      <w:r>
+        <w:rPr>
           <w:rFonts w:ascii="Times New Roman" w:hAnsi="Times New Roman" w:cs="Times New Roman" w:hint="eastAsia"/>
           <w:sz w:val="24"/>
           <w:szCs w:val="24"/>
         </w:rPr>
-      </w:pPr>
-      <w:r>
-        <w:rPr>
-          <w:rFonts w:asciiTheme="minorEastAsia" w:hAnsiTheme="minorEastAsia" w:cs="Times New Roman"/>
-          <w:sz w:val="24"/>
-          <w:szCs w:val="24"/>
-        </w:rPr>
-        <w:tab/>
-      </w:r>
-      <w:r>
-        <w:rPr>
-          <w:rFonts w:asciiTheme="minorEastAsia" w:hAnsiTheme="minorEastAsia" w:cs="Times New Roman"/>
-          <w:sz w:val="24"/>
-          <w:szCs w:val="24"/>
-        </w:rPr>
-        <w:tab/>
-      </w:r>
-      <w:r>
+        <w:t>语音</w:t>
+      </w:r>
+      <w:r>
+        <w:rPr>
+          <w:rFonts w:ascii="Times New Roman" w:hAnsi="Times New Roman" w:cs="Times New Roman"/>
+          <w:sz w:val="24"/>
+          <w:szCs w:val="24"/>
+        </w:rPr>
+        <w:t>验证配置文件</w:t>
+      </w:r>
+    </w:p>
+    <w:p>
+      <w:pPr>
+        <w:spacing w:after="0" w:line="240" w:lineRule="auto"/>
         <w:rPr>
           <w:rFonts w:ascii="Times New Roman" w:eastAsia="Times New Roman" w:hAnsi="Times New Roman" w:cs="Times New Roman"/>
           <w:sz w:val="24"/>
           <w:szCs w:val="24"/>
         </w:rPr>
-        <w:t>VoiceAppConfig.cs</w:t>
-      </w:r>
-      <w:r>
+      </w:pPr>
+    </w:p>
+    <w:p>
+      <w:pPr>
+        <w:spacing w:after="0" w:line="240" w:lineRule="auto"/>
         <w:rPr>
           <w:rFonts w:ascii="Times New Roman" w:eastAsia="Times New Roman" w:hAnsi="Times New Roman" w:cs="Times New Roman"/>
-          <w:sz w:val="24"/>
-          <w:szCs w:val="24"/>
-        </w:rPr>
-        <w:tab/>
-        <w:t xml:space="preserve">     </w:t>
-      </w:r>
-      <w:r>
-        <w:rPr>
-          <w:rFonts w:ascii="Times New Roman" w:hAnsi="Times New Roman" w:cs="Times New Roman" w:hint="eastAsia"/>
-          <w:sz w:val="24"/>
-          <w:szCs w:val="24"/>
-        </w:rPr>
-        <w:t>语音</w:t>
-      </w:r>
-      <w:r>
-        <w:rPr>
-          <w:rFonts w:ascii="Times New Roman" w:hAnsi="Times New Roman" w:cs="Times New Roman"/>
-          <w:sz w:val="24"/>
-          <w:szCs w:val="24"/>
-        </w:rPr>
-        <w:t>验证配置文件</w:t>
+          <w:b/>
+          <w:sz w:val="24"/>
+          <w:szCs w:val="24"/>
+        </w:rPr>
+      </w:pPr>
+      <w:r>
+        <w:rPr>
+          <w:rFonts w:ascii="Times New Roman" w:eastAsia="Times New Roman" w:hAnsi="Times New Roman" w:cs="Times New Roman"/>
+          <w:sz w:val="24"/>
+          <w:szCs w:val="24"/>
+        </w:rPr>
+        <w:tab/>
+      </w:r>
+      <w:r>
+        <w:rPr>
+          <w:rFonts w:ascii="Times New Roman" w:eastAsia="Times New Roman" w:hAnsi="Times New Roman" w:cs="Times New Roman"/>
+          <w:b/>
+          <w:sz w:val="24"/>
+          <w:szCs w:val="24"/>
+        </w:rPr>
+        <w:t>Lib</w:t>
       </w:r>
     </w:p>
     <w:p>
@@ -608,13 +646,76 @@
           <w:szCs w:val="24"/>
         </w:rPr>
       </w:pPr>
+      <w:r>
+        <w:rPr>
+          <w:rFonts w:ascii="Times New Roman" w:eastAsia="Times New Roman" w:hAnsi="Times New Roman" w:cs="Times New Roman"/>
+          <w:sz w:val="24"/>
+          <w:szCs w:val="24"/>
+        </w:rPr>
+        <w:tab/>
+      </w:r>
+      <w:r>
+        <w:rPr>
+          <w:rFonts w:ascii="Times New Roman" w:eastAsia="Times New Roman" w:hAnsi="Times New Roman" w:cs="Times New Roman"/>
+          <w:sz w:val="24"/>
+          <w:szCs w:val="24"/>
+        </w:rPr>
+        <w:tab/>
+      </w:r>
+      <w:r>
+        <w:rPr>
+          <w:rFonts w:ascii="Times New Roman" w:eastAsia="Times New Roman" w:hAnsi="Times New Roman" w:cs="Times New Roman"/>
+          <w:sz w:val="24"/>
+          <w:szCs w:val="24"/>
+        </w:rPr>
+        <w:t xml:space="preserve">AddressBookMail.cs  </w:t>
+      </w:r>
+      <w:r>
+        <w:rPr>
+          <w:rFonts w:ascii="宋体" w:eastAsia="宋体" w:hAnsi="宋体" w:cs="宋体" w:hint="eastAsia"/>
+          <w:sz w:val="24"/>
+          <w:szCs w:val="24"/>
+        </w:rPr>
+        <w:t xml:space="preserve"> </w:t>
+      </w:r>
+      <w:r>
+        <w:rPr>
+          <w:rFonts w:ascii="宋体" w:eastAsia="宋体" w:hAnsi="宋体" w:cs="宋体"/>
+          <w:sz w:val="24"/>
+          <w:szCs w:val="24"/>
+        </w:rPr>
+        <w:t xml:space="preserve">  </w:t>
+      </w:r>
+      <w:r>
+        <w:rPr>
+          <w:rFonts w:ascii="宋体" w:eastAsia="宋体" w:hAnsi="宋体" w:cs="宋体" w:hint="eastAsia"/>
+          <w:sz w:val="24"/>
+          <w:szCs w:val="24"/>
+        </w:rPr>
+        <w:t>邮件地址薄，订阅和添加联系人到目标地</w:t>
+      </w:r>
+      <w:r>
+        <w:rPr>
+          <w:rFonts w:ascii="宋体" w:eastAsia="宋体" w:hAnsi="宋体" w:cs="宋体" w:hint="eastAsia"/>
+          <w:sz w:val="24"/>
+          <w:szCs w:val="24"/>
+        </w:rPr>
+        <w:t>薄</w:t>
+      </w:r>
+      <w:r>
+        <w:rPr>
+          <w:rFonts w:ascii="Times New Roman" w:eastAsia="Times New Roman" w:hAnsi="Times New Roman" w:cs="Times New Roman"/>
+          <w:sz w:val="24"/>
+          <w:szCs w:val="24"/>
+        </w:rPr>
+        <w:t> </w:t>
+      </w:r>
     </w:p>
     <w:p>
       <w:pPr>
         <w:spacing w:after="0" w:line="240" w:lineRule="auto"/>
         <w:rPr>
           <w:rFonts w:ascii="Times New Roman" w:eastAsia="Times New Roman" w:hAnsi="Times New Roman" w:cs="Times New Roman"/>
-          <w:b/>
           <w:sz w:val="24"/>
           <w:szCs w:val="24"/>
         </w:rPr>
@@ -630,126 +731,25 @@
       <w:r>
         <w:rPr>
           <w:rFonts w:ascii="Times New Roman" w:eastAsia="Times New Roman" w:hAnsi="Times New Roman" w:cs="Times New Roman"/>
-          <w:b/>
-          <w:sz w:val="24"/>
-          <w:szCs w:val="24"/>
-        </w:rPr>
-        <w:t>Lib</w:t>
-      </w:r>
-    </w:p>
-    <w:p>
-      <w:pPr>
-        <w:spacing w:after="0" w:line="240" w:lineRule="auto"/>
+          <w:sz w:val="24"/>
+          <w:szCs w:val="24"/>
+        </w:rPr>
+        <w:tab/>
+      </w:r>
+      <w:r>
         <w:rPr>
           <w:rFonts w:ascii="Times New Roman" w:eastAsia="Times New Roman" w:hAnsi="Times New Roman" w:cs="Times New Roman"/>
           <w:sz w:val="24"/>
           <w:szCs w:val="24"/>
         </w:rPr>
-      </w:pPr>
+        <w:t>AddressBookMessage</w:t>
+      </w:r>
       <w:r>
         <w:rPr>
           <w:rFonts w:ascii="Times New Roman" w:eastAsia="Times New Roman" w:hAnsi="Times New Roman" w:cs="Times New Roman"/>
           <w:sz w:val="24"/>
           <w:szCs w:val="24"/>
         </w:rPr>
-        <w:tab/>
-      </w:r>
-      <w:r>
-        <w:rPr>
-          <w:rFonts w:ascii="Times New Roman" w:eastAsia="Times New Roman" w:hAnsi="Times New Roman" w:cs="Times New Roman"/>
-          <w:sz w:val="24"/>
-          <w:szCs w:val="24"/>
-        </w:rPr>
-        <w:tab/>
-      </w:r>
-      <w:r>
-        <w:rPr>
-          <w:rFonts w:ascii="Times New Roman" w:eastAsia="Times New Roman" w:hAnsi="Times New Roman" w:cs="Times New Roman"/>
-          <w:sz w:val="24"/>
-          <w:szCs w:val="24"/>
-        </w:rPr>
-        <w:t xml:space="preserve">AddressBookMail.cs  </w:t>
-      </w:r>
-      <w:r>
-        <w:rPr>
-          <w:rFonts w:ascii="SimSun" w:eastAsia="SimSun" w:hAnsi="SimSun" w:cs="SimSun" w:hint="eastAsia"/>
-          <w:sz w:val="24"/>
-          <w:szCs w:val="24"/>
-        </w:rPr>
-        <w:t xml:space="preserve"> </w:t>
-      </w:r>
-      <w:r>
-        <w:rPr>
-          <w:rFonts w:ascii="SimSun" w:eastAsia="SimSun" w:hAnsi="SimSun" w:cs="SimSun"/>
-          <w:sz w:val="24"/>
-          <w:szCs w:val="24"/>
-        </w:rPr>
-        <w:t xml:space="preserve">  </w:t>
-      </w:r>
-      <w:r>
-        <w:rPr>
-          <w:rFonts w:ascii="SimSun" w:eastAsia="SimSun" w:hAnsi="SimSun" w:cs="SimSun" w:hint="eastAsia"/>
-          <w:sz w:val="24"/>
-          <w:szCs w:val="24"/>
-        </w:rPr>
-        <w:t>邮件地址薄，订阅和添加联系人到目标地</w:t>
-      </w:r>
-      <w:r>
-        <w:rPr>
-          <w:rFonts w:ascii="SimSun" w:eastAsia="SimSun" w:hAnsi="SimSun" w:cs="SimSun" w:hint="eastAsia"/>
-          <w:sz w:val="24"/>
-          <w:szCs w:val="24"/>
-        </w:rPr>
-        <w:t>薄</w:t>
-      </w:r>
-      <w:r>
-        <w:rPr>
-          <w:rFonts w:ascii="Times New Roman" w:eastAsia="Times New Roman" w:hAnsi="Times New Roman" w:cs="Times New Roman"/>
-          <w:sz w:val="24"/>
-          <w:szCs w:val="24"/>
-        </w:rPr>
-        <w:t> </w:t>
-      </w:r>
-    </w:p>
-    <w:p>
-      <w:pPr>
-        <w:spacing w:after="0" w:line="240" w:lineRule="auto"/>
-        <w:rPr>
-          <w:rFonts w:ascii="Times New Roman" w:eastAsia="Times New Roman" w:hAnsi="Times New Roman" w:cs="Times New Roman"/>
-          <w:sz w:val="24"/>
-          <w:szCs w:val="24"/>
-        </w:rPr>
-      </w:pPr>
-      <w:r>
-        <w:rPr>
-          <w:rFonts w:ascii="Times New Roman" w:eastAsia="Times New Roman" w:hAnsi="Times New Roman" w:cs="Times New Roman"/>
-          <w:sz w:val="24"/>
-          <w:szCs w:val="24"/>
-        </w:rPr>
-        <w:tab/>
-      </w:r>
-      <w:r>
-        <w:rPr>
-          <w:rFonts w:ascii="Times New Roman" w:eastAsia="Times New Roman" w:hAnsi="Times New Roman" w:cs="Times New Roman"/>
-          <w:sz w:val="24"/>
-          <w:szCs w:val="24"/>
-        </w:rPr>
-        <w:tab/>
-      </w:r>
-      <w:r>
-        <w:rPr>
-          <w:rFonts w:ascii="Times New Roman" w:eastAsia="Times New Roman" w:hAnsi="Times New Roman" w:cs="Times New Roman"/>
-          <w:sz w:val="24"/>
-          <w:szCs w:val="24"/>
-        </w:rPr>
-        <w:t>AddressBookMessage</w:t>
-      </w:r>
-      <w:r>
-        <w:rPr>
-          <w:rFonts w:ascii="Times New Roman" w:eastAsia="Times New Roman" w:hAnsi="Times New Roman" w:cs="Times New Roman"/>
-          <w:sz w:val="24"/>
-          <w:szCs w:val="24"/>
-        </w:rPr>
         <w:t xml:space="preserve">.cs  </w:t>
       </w:r>
       <w:r>
@@ -762,7 +762,7 @@
       </w:r>
       <w:r>
         <w:rPr>
-          <w:rFonts w:ascii="SimSun" w:eastAsia="SimSun" w:hAnsi="SimSun" w:cs="SimSun" w:hint="eastAsia"/>
+          <w:rFonts w:ascii="宋体" w:eastAsia="宋体" w:hAnsi="宋体" w:cs="宋体" w:hint="eastAsia"/>
           <w:sz w:val="24"/>
           <w:szCs w:val="24"/>
         </w:rPr>
@@ -770,7 +770,7 @@
       </w:r>
       <w:r>
         <w:rPr>
-          <w:rFonts w:ascii="SimSun" w:eastAsia="SimSun" w:hAnsi="SimSun" w:cs="SimSun" w:hint="eastAsia"/>
+          <w:rFonts w:ascii="宋体" w:eastAsia="宋体" w:hAnsi="宋体" w:cs="宋体" w:hint="eastAsia"/>
           <w:sz w:val="24"/>
           <w:szCs w:val="24"/>
         </w:rPr>
@@ -1704,7 +1704,7 @@
       </w:r>
       <w:r>
         <w:rPr>
-          <w:rFonts w:ascii="SimSun" w:eastAsia="SimSun" w:hAnsi="SimSun" w:cs="SimSun" w:hint="eastAsia"/>
+          <w:rFonts w:ascii="宋体" w:eastAsia="宋体" w:hAnsi="宋体" w:cs="宋体" w:hint="eastAsia"/>
           <w:sz w:val="24"/>
           <w:szCs w:val="24"/>
         </w:rPr>
@@ -1747,7 +1747,7 @@
       </w:r>
       <w:r>
         <w:rPr>
-          <w:rFonts w:ascii="SimSun" w:eastAsia="SimSun" w:hAnsi="SimSun" w:cs="SimSun" w:hint="eastAsia"/>
+          <w:rFonts w:ascii="宋体" w:eastAsia="宋体" w:hAnsi="宋体" w:cs="宋体" w:hint="eastAsia"/>
           <w:sz w:val="24"/>
           <w:szCs w:val="24"/>
         </w:rPr>
@@ -1962,7 +1962,7 @@
         <w:spacing w:after="0" w:line="240" w:lineRule="auto"/>
         <w:ind w:firstLine="720"/>
         <w:rPr>
-          <w:rFonts w:asciiTheme="minorEastAsia" w:hAnsiTheme="minorEastAsia" w:cs="Times New Roman" w:hint="eastAsia"/>
+          <w:rFonts w:asciiTheme="minorEastAsia" w:hAnsiTheme="minorEastAsia" w:cs="Times New Roman"/>
           <w:sz w:val="24"/>
           <w:szCs w:val="24"/>
         </w:rPr>
@@ -2111,7 +2111,7 @@
       <w:hyperlink r:id="rId7" w:history="1">
         <w:r>
           <w:rPr>
-            <w:rFonts w:ascii="SimSun" w:eastAsia="SimSun" w:hAnsi="SimSun" w:cs="SimSun" w:hint="eastAsia"/>
+            <w:rFonts w:ascii="宋体" w:eastAsia="宋体" w:hAnsi="宋体" w:cs="宋体" w:hint="eastAsia"/>
             <w:b/>
             <w:bCs/>
             <w:sz w:val="27"/>
@@ -2153,16 +2153,16 @@
       <w:pPr>
         <w:spacing w:after="0" w:line="240" w:lineRule="auto"/>
         <w:rPr>
-          <w:rFonts w:ascii="SimSun" w:eastAsia="SimSun" w:hAnsi="SimSun" w:cs="SimSun"/>
-          <w:b/>
-          <w:bCs/>
-          <w:sz w:val="27"/>
-          <w:szCs w:val="27"/>
-        </w:rPr>
-      </w:pPr>
-      <w:r>
-        <w:rPr>
-          <w:rFonts w:ascii="SimSun" w:eastAsia="SimSun" w:hAnsi="SimSun" w:cs="SimSun"/>
+          <w:rFonts w:ascii="宋体" w:eastAsia="宋体" w:hAnsi="宋体" w:cs="宋体"/>
+          <w:b/>
+          <w:bCs/>
+          <w:sz w:val="27"/>
+          <w:szCs w:val="27"/>
+        </w:rPr>
+      </w:pPr>
+      <w:r>
+        <w:rPr>
+          <w:rFonts w:ascii="宋体" w:eastAsia="宋体" w:hAnsi="宋体" w:cs="宋体"/>
           <w:b/>
           <w:bCs/>
           <w:sz w:val="27"/>
@@ -2172,7 +2172,7 @@
       </w:r>
       <w:r>
         <w:rPr>
-          <w:rFonts w:ascii="SimSun" w:eastAsia="SimSun" w:hAnsi="SimSun" w:cs="SimSun" w:hint="eastAsia"/>
+          <w:rFonts w:ascii="宋体" w:eastAsia="宋体" w:hAnsi="宋体" w:cs="宋体" w:hint="eastAsia"/>
           <w:b/>
           <w:bCs/>
           <w:sz w:val="27"/>
@@ -2438,7 +2438,7 @@
       </w:r>
       <w:r>
         <w:rPr>
-          <w:rFonts w:ascii="Microsoft YaHei" w:eastAsia="Microsoft YaHei" w:hAnsi="Microsoft YaHei" w:cs="Microsoft YaHei" w:hint="eastAsia"/>
+          <w:rFonts w:ascii="微软雅黑" w:eastAsia="微软雅黑" w:hAnsi="微软雅黑" w:cs="微软雅黑" w:hint="eastAsia"/>
           <w:b/>
           <w:bCs/>
           <w:sz w:val="20"/>
@@ -2491,7 +2491,7 @@
       </w:r>
       <w:r>
         <w:rPr>
-          <w:rFonts w:ascii="Microsoft YaHei" w:eastAsia="Microsoft YaHei" w:hAnsi="Microsoft YaHei" w:cs="Microsoft YaHei" w:hint="eastAsia"/>
+          <w:rFonts w:ascii="微软雅黑" w:eastAsia="微软雅黑" w:hAnsi="微软雅黑" w:cs="微软雅黑" w:hint="eastAsia"/>
           <w:b/>
           <w:bCs/>
           <w:sz w:val="20"/>
@@ -2530,7 +2530,7 @@
           <w:sz w:val="20"/>
           <w:szCs w:val="20"/>
         </w:rPr>
-        <w:t>VoiceSend</w:t>
+        <w:t>VoiceVerify</w:t>
       </w:r>
       <w:r>
         <w:rPr>
@@ -2564,7 +2564,7 @@
       </w:r>
       <w:r>
         <w:rPr>
-          <w:rFonts w:ascii="Microsoft YaHei" w:eastAsia="Microsoft YaHei" w:hAnsi="Microsoft YaHei" w:cs="Microsoft YaHei" w:hint="eastAsia"/>
+          <w:rFonts w:ascii="微软雅黑" w:eastAsia="微软雅黑" w:hAnsi="微软雅黑" w:cs="微软雅黑" w:hint="eastAsia"/>
           <w:b/>
           <w:bCs/>
           <w:sz w:val="20"/>
@@ -2597,7 +2597,7 @@
       <w:pPr>
         <w:spacing w:after="0" w:line="240" w:lineRule="auto"/>
         <w:rPr>
-          <w:rFonts w:ascii="SimSun" w:eastAsia="SimSun" w:hAnsi="SimSun" w:cs="SimSun"/>
+          <w:rFonts w:ascii="宋体" w:eastAsia="宋体" w:hAnsi="宋体" w:cs="宋体"/>
           <w:b/>
           <w:bCs/>
           <w:sz w:val="27"/>
@@ -2607,7 +2607,7 @@
       <w:hyperlink r:id="rId8" w:history="1">
         <w:r>
           <w:rPr>
-            <w:rFonts w:ascii="SimSun" w:eastAsia="SimSun" w:hAnsi="SimSun" w:cs="SimSun"/>
+            <w:rFonts w:ascii="宋体" w:eastAsia="宋体" w:hAnsi="宋体" w:cs="宋体"/>
             <w:b/>
             <w:bCs/>
             <w:sz w:val="27"/>
@@ -2617,7 +2617,7 @@
         </w:r>
         <w:r>
           <w:rPr>
-            <w:rFonts w:ascii="SimSun" w:eastAsia="SimSun" w:hAnsi="SimSun" w:cs="SimSun" w:hint="eastAsia"/>
+            <w:rFonts w:ascii="宋体" w:eastAsia="宋体" w:hAnsi="宋体" w:cs="宋体" w:hint="eastAsia"/>
             <w:b/>
             <w:bCs/>
             <w:sz w:val="27"/>
@@ -2628,7 +2628,7 @@
       </w:hyperlink>
       <w:r>
         <w:rPr>
-          <w:rFonts w:ascii="SimSun" w:eastAsia="SimSun" w:hAnsi="SimSun" w:cs="SimSun"/>
+          <w:rFonts w:ascii="宋体" w:eastAsia="宋体" w:hAnsi="宋体" w:cs="宋体"/>
           <w:b/>
           <w:bCs/>
           <w:sz w:val="27"/>
@@ -2659,7 +2659,7 @@
       </w:pPr>
       <w:r>
         <w:rPr>
-          <w:rFonts w:ascii="SimSun" w:eastAsia="SimSun" w:hAnsi="SimSun" w:cs="SimSun" w:hint="eastAsia"/>
+          <w:rFonts w:ascii="宋体" w:eastAsia="宋体" w:hAnsi="宋体" w:cs="宋体" w:hint="eastAsia"/>
           <w:b/>
           <w:bCs/>
           <w:sz w:val="27"/>
@@ -2798,7 +2798,7 @@
       </w:pPr>
       <w:r>
         <w:rPr>
-          <w:rFonts w:ascii="SimSun" w:eastAsia="SimSun" w:hAnsi="SimSun" w:cs="SimSun" w:hint="eastAsia"/>
+          <w:rFonts w:ascii="宋体" w:eastAsia="宋体" w:hAnsi="宋体" w:cs="宋体" w:hint="eastAsia"/>
           <w:b/>
           <w:bCs/>
           <w:sz w:val="27"/>
@@ -2808,7 +2808,7 @@
       </w:r>
       <w:r>
         <w:rPr>
-          <w:rFonts w:ascii="SimSun" w:eastAsia="SimSun" w:hAnsi="SimSun" w:cs="SimSun"/>
+          <w:rFonts w:ascii="宋体" w:eastAsia="宋体" w:hAnsi="宋体" w:cs="宋体"/>
           <w:b/>
           <w:bCs/>
           <w:sz w:val="27"/>
@@ -2857,7 +2857,7 @@
             </w:pPr>
             <w:r>
               <w:rPr>
-                <w:rFonts w:ascii="SimSun" w:eastAsia="SimSun" w:hAnsi="SimSun" w:cs="SimSun"/>
+                <w:rFonts w:ascii="宋体" w:eastAsia="宋体" w:hAnsi="宋体" w:cs="宋体"/>
                 <w:b/>
                 <w:bCs/>
                 <w:sz w:val="20"/>
@@ -2887,7 +2887,7 @@
             </w:pPr>
             <w:r>
               <w:rPr>
-                <w:rFonts w:ascii="SimSun" w:eastAsia="SimSun" w:hAnsi="SimSun" w:cs="SimSun"/>
+                <w:rFonts w:ascii="宋体" w:eastAsia="宋体" w:hAnsi="宋体" w:cs="宋体"/>
                 <w:b/>
                 <w:bCs/>
                 <w:sz w:val="20"/>
@@ -2962,7 +2962,7 @@
             </w:pPr>
             <w:r>
               <w:rPr>
-                <w:rFonts w:ascii="SimSun" w:eastAsia="SimSun" w:hAnsi="SimSun" w:cs="SimSun"/>
+                <w:rFonts w:ascii="宋体" w:eastAsia="宋体" w:hAnsi="宋体" w:cs="宋体"/>
                 <w:b/>
                 <w:bCs/>
                 <w:sz w:val="20"/>
@@ -3002,7 +3002,7 @@
             </w:r>
             <w:r>
               <w:rPr>
-                <w:rFonts w:ascii="SimSun" w:eastAsia="SimSun" w:hAnsi="SimSun" w:cs="SimSun"/>
+                <w:rFonts w:ascii="宋体" w:eastAsia="宋体" w:hAnsi="宋体" w:cs="宋体"/>
                 <w:b/>
                 <w:bCs/>
                 <w:sz w:val="20"/>
@@ -3077,7 +3077,7 @@
             </w:pPr>
             <w:r>
               <w:rPr>
-                <w:rFonts w:ascii="SimSun" w:eastAsia="SimSun" w:hAnsi="SimSun" w:cs="SimSun"/>
+                <w:rFonts w:ascii="宋体" w:eastAsia="宋体" w:hAnsi="宋体" w:cs="宋体"/>
                 <w:b/>
                 <w:bCs/>
                 <w:sz w:val="20"/>
@@ -3117,7 +3117,7 @@
             </w:r>
             <w:r>
               <w:rPr>
-                <w:rFonts w:ascii="SimSun" w:eastAsia="SimSun" w:hAnsi="SimSun" w:cs="SimSun"/>
+                <w:rFonts w:ascii="宋体" w:eastAsia="宋体" w:hAnsi="宋体" w:cs="宋体"/>
                 <w:b/>
                 <w:bCs/>
                 <w:sz w:val="20"/>
@@ -3192,7 +3192,7 @@
             </w:pPr>
             <w:r>
               <w:rPr>
-                <w:rFonts w:ascii="SimSun" w:eastAsia="SimSun" w:hAnsi="SimSun" w:cs="SimSun"/>
+                <w:rFonts w:ascii="宋体" w:eastAsia="宋体" w:hAnsi="宋体" w:cs="宋体"/>
                 <w:b/>
                 <w:bCs/>
                 <w:sz w:val="20"/>
@@ -3268,7 +3268,7 @@
             </w:pPr>
             <w:r>
               <w:rPr>
-                <w:rFonts w:ascii="SimSun" w:eastAsia="SimSun" w:hAnsi="SimSun" w:cs="SimSun"/>
+                <w:rFonts w:ascii="宋体" w:eastAsia="宋体" w:hAnsi="宋体" w:cs="宋体"/>
                 <w:b/>
                 <w:bCs/>
                 <w:sz w:val="20"/>
@@ -3343,7 +3343,7 @@
             </w:pPr>
             <w:r>
               <w:rPr>
-                <w:rFonts w:ascii="SimSun" w:eastAsia="SimSun" w:hAnsi="SimSun" w:cs="SimSun"/>
+                <w:rFonts w:ascii="宋体" w:eastAsia="宋体" w:hAnsi="宋体" w:cs="宋体"/>
                 <w:b/>
                 <w:bCs/>
                 <w:sz w:val="20"/>
@@ -3418,7 +3418,7 @@
             </w:pPr>
             <w:r>
               <w:rPr>
-                <w:rFonts w:ascii="SimSun" w:eastAsia="SimSun" w:hAnsi="SimSun" w:cs="SimSun"/>
+                <w:rFonts w:ascii="宋体" w:eastAsia="宋体" w:hAnsi="宋体" w:cs="宋体"/>
                 <w:b/>
                 <w:bCs/>
                 <w:sz w:val="20"/>
@@ -3493,7 +3493,7 @@
             </w:pPr>
             <w:r>
               <w:rPr>
-                <w:rFonts w:ascii="SimSun" w:eastAsia="SimSun" w:hAnsi="SimSun" w:cs="SimSun"/>
+                <w:rFonts w:ascii="宋体" w:eastAsia="宋体" w:hAnsi="宋体" w:cs="宋体"/>
                 <w:b/>
                 <w:bCs/>
                 <w:sz w:val="20"/>
@@ -3568,7 +3568,7 @@
             </w:pPr>
             <w:r>
               <w:rPr>
-                <w:rFonts w:ascii="SimSun" w:eastAsia="SimSun" w:hAnsi="SimSun" w:cs="SimSun"/>
+                <w:rFonts w:ascii="宋体" w:eastAsia="宋体" w:hAnsi="宋体" w:cs="宋体"/>
                 <w:b/>
                 <w:bCs/>
                 <w:sz w:val="20"/>
@@ -3643,7 +3643,7 @@
             </w:pPr>
             <w:r>
               <w:rPr>
-                <w:rFonts w:ascii="SimSun" w:eastAsia="SimSun" w:hAnsi="SimSun" w:cs="SimSun"/>
+                <w:rFonts w:ascii="宋体" w:eastAsia="宋体" w:hAnsi="宋体" w:cs="宋体"/>
                 <w:b/>
                 <w:bCs/>
                 <w:sz w:val="20"/>
@@ -3683,7 +3683,7 @@
             </w:r>
             <w:r>
               <w:rPr>
-                <w:rFonts w:ascii="SimSun" w:eastAsia="SimSun" w:hAnsi="SimSun" w:cs="SimSun"/>
+                <w:rFonts w:ascii="宋体" w:eastAsia="宋体" w:hAnsi="宋体" w:cs="宋体"/>
                 <w:b/>
                 <w:bCs/>
                 <w:sz w:val="20"/>
@@ -3758,7 +3758,7 @@
             </w:pPr>
             <w:r>
               <w:rPr>
-                <w:rFonts w:ascii="SimSun" w:eastAsia="SimSun" w:hAnsi="SimSun" w:cs="SimSun"/>
+                <w:rFonts w:ascii="宋体" w:eastAsia="宋体" w:hAnsi="宋体" w:cs="宋体"/>
                 <w:b/>
                 <w:bCs/>
                 <w:sz w:val="20"/>
@@ -3798,7 +3798,7 @@
             </w:r>
             <w:r>
               <w:rPr>
-                <w:rFonts w:ascii="SimSun" w:eastAsia="SimSun" w:hAnsi="SimSun" w:cs="SimSun"/>
+                <w:rFonts w:ascii="宋体" w:eastAsia="宋体" w:hAnsi="宋体" w:cs="宋体"/>
                 <w:b/>
                 <w:bCs/>
                 <w:sz w:val="20"/>
@@ -3873,7 +3873,7 @@
             </w:pPr>
             <w:r>
               <w:rPr>
-                <w:rFonts w:ascii="SimSun" w:eastAsia="SimSun" w:hAnsi="SimSun" w:cs="SimSun"/>
+                <w:rFonts w:ascii="宋体" w:eastAsia="宋体" w:hAnsi="宋体" w:cs="宋体"/>
                 <w:b/>
                 <w:bCs/>
                 <w:sz w:val="20"/>
@@ -3913,7 +3913,7 @@
             </w:r>
             <w:r>
               <w:rPr>
-                <w:rFonts w:ascii="SimSun" w:eastAsia="SimSun" w:hAnsi="SimSun" w:cs="SimSun"/>
+                <w:rFonts w:ascii="宋体" w:eastAsia="宋体" w:hAnsi="宋体" w:cs="宋体"/>
                 <w:b/>
                 <w:bCs/>
                 <w:sz w:val="20"/>
@@ -3998,7 +3998,7 @@
             </w:pPr>
             <w:r>
               <w:rPr>
-                <w:rFonts w:ascii="SimSun" w:eastAsia="SimSun" w:hAnsi="SimSun" w:cs="SimSun"/>
+                <w:rFonts w:ascii="宋体" w:eastAsia="宋体" w:hAnsi="宋体" w:cs="宋体"/>
                 <w:b/>
                 <w:bCs/>
                 <w:sz w:val="20"/>
@@ -4038,7 +4038,7 @@
             </w:r>
             <w:r>
               <w:rPr>
-                <w:rFonts w:ascii="SimSun" w:eastAsia="SimSun" w:hAnsi="SimSun" w:cs="SimSun"/>
+                <w:rFonts w:ascii="宋体" w:eastAsia="宋体" w:hAnsi="宋体" w:cs="宋体"/>
                 <w:b/>
                 <w:bCs/>
                 <w:sz w:val="20"/>
@@ -4113,7 +4113,7 @@
             </w:pPr>
             <w:r>
               <w:rPr>
-                <w:rFonts w:ascii="SimSun" w:eastAsia="SimSun" w:hAnsi="SimSun" w:cs="SimSun"/>
+                <w:rFonts w:ascii="宋体" w:eastAsia="宋体" w:hAnsi="宋体" w:cs="宋体"/>
                 <w:b/>
                 <w:bCs/>
                 <w:sz w:val="20"/>
@@ -4153,7 +4153,7 @@
             </w:r>
             <w:r>
               <w:rPr>
-                <w:rFonts w:ascii="SimSun" w:eastAsia="SimSun" w:hAnsi="SimSun" w:cs="SimSun"/>
+                <w:rFonts w:ascii="宋体" w:eastAsia="宋体" w:hAnsi="宋体" w:cs="宋体"/>
                 <w:b/>
                 <w:bCs/>
                 <w:sz w:val="20"/>
@@ -4228,7 +4228,7 @@
             </w:pPr>
             <w:r>
               <w:rPr>
-                <w:rFonts w:ascii="SimSun" w:eastAsia="SimSun" w:hAnsi="SimSun" w:cs="SimSun"/>
+                <w:rFonts w:ascii="宋体" w:eastAsia="宋体" w:hAnsi="宋体" w:cs="宋体"/>
                 <w:b/>
                 <w:bCs/>
                 <w:sz w:val="20"/>
@@ -4263,16 +4263,16 @@
         <w:spacing w:before="100" w:beforeAutospacing="1" w:after="100" w:afterAutospacing="1" w:line="240" w:lineRule="auto"/>
         <w:outlineLvl w:val="2"/>
         <w:rPr>
-          <w:rFonts w:ascii="SimSun" w:eastAsia="SimSun" w:hAnsi="SimSun" w:cs="SimSun"/>
-          <w:b/>
-          <w:bCs/>
-          <w:sz w:val="27"/>
-          <w:szCs w:val="27"/>
-        </w:rPr>
-      </w:pPr>
-      <w:r>
-        <w:rPr>
-          <w:rFonts w:ascii="SimSun" w:eastAsia="SimSun" w:hAnsi="SimSun" w:cs="SimSun" w:hint="eastAsia"/>
+          <w:rFonts w:ascii="宋体" w:eastAsia="宋体" w:hAnsi="宋体" w:cs="宋体"/>
+          <w:b/>
+          <w:bCs/>
+          <w:sz w:val="27"/>
+          <w:szCs w:val="27"/>
+        </w:rPr>
+      </w:pPr>
+      <w:r>
+        <w:rPr>
+          <w:rFonts w:ascii="宋体" w:eastAsia="宋体" w:hAnsi="宋体" w:cs="宋体" w:hint="eastAsia"/>
           <w:b/>
           <w:bCs/>
           <w:noProof/>
@@ -4904,7 +4904,7 @@
       </w:r>
       <w:r>
         <w:rPr>
-          <w:rFonts w:ascii="SimSun" w:eastAsia="SimSun" w:hAnsi="SimSun" w:cs="SimSun" w:hint="eastAsia"/>
+          <w:rFonts w:ascii="宋体" w:eastAsia="宋体" w:hAnsi="宋体" w:cs="宋体" w:hint="eastAsia"/>
           <w:b/>
           <w:bCs/>
           <w:sz w:val="27"/>
@@ -4914,7 +4914,7 @@
       </w:r>
       <w:r>
         <w:rPr>
-          <w:rFonts w:ascii="SimSun" w:eastAsia="SimSun" w:hAnsi="SimSun" w:cs="SimSun"/>
+          <w:rFonts w:ascii="宋体" w:eastAsia="宋体" w:hAnsi="宋体" w:cs="宋体"/>
           <w:b/>
           <w:bCs/>
           <w:sz w:val="27"/>
@@ -5235,16 +5235,16 @@
         <w:spacing w:before="100" w:beforeAutospacing="1" w:after="100" w:afterAutospacing="1" w:line="240" w:lineRule="auto"/>
         <w:outlineLvl w:val="2"/>
         <w:rPr>
-          <w:rFonts w:ascii="SimSun" w:eastAsia="SimSun" w:hAnsi="SimSun" w:cs="SimSun"/>
-          <w:b/>
-          <w:bCs/>
-          <w:sz w:val="27"/>
-          <w:szCs w:val="27"/>
-        </w:rPr>
-      </w:pPr>
-      <w:r>
-        <w:rPr>
-          <w:rFonts w:ascii="SimSun" w:eastAsia="SimSun" w:hAnsi="SimSun" w:cs="SimSun" w:hint="eastAsia"/>
+          <w:rFonts w:ascii="宋体" w:eastAsia="宋体" w:hAnsi="宋体" w:cs="宋体"/>
+          <w:b/>
+          <w:bCs/>
+          <w:sz w:val="27"/>
+          <w:szCs w:val="27"/>
+        </w:rPr>
+      </w:pPr>
+      <w:r>
+        <w:rPr>
+          <w:rFonts w:ascii="宋体" w:eastAsia="宋体" w:hAnsi="宋体" w:cs="宋体" w:hint="eastAsia"/>
           <w:b/>
           <w:bCs/>
           <w:sz w:val="27"/>
@@ -5372,7 +5372,7 @@
       </w:pPr>
       <w:r>
         <w:rPr>
-          <w:rFonts w:ascii="Microsoft YaHei" w:eastAsia="Microsoft YaHei" w:hAnsi="Microsoft YaHei" w:cs="Microsoft YaHei" w:hint="eastAsia"/>
+          <w:rFonts w:ascii="微软雅黑" w:eastAsia="微软雅黑" w:hAnsi="微软雅黑" w:cs="微软雅黑" w:hint="eastAsia"/>
           <w:b/>
           <w:bCs/>
           <w:sz w:val="20"/>
@@ -5412,7 +5412,7 @@
       </w:r>
       <w:r>
         <w:rPr>
-          <w:rFonts w:ascii="Microsoft YaHei" w:eastAsia="Microsoft YaHei" w:hAnsi="Microsoft YaHei" w:cs="Microsoft YaHei" w:hint="eastAsia"/>
+          <w:rFonts w:ascii="微软雅黑" w:eastAsia="微软雅黑" w:hAnsi="微软雅黑" w:cs="微软雅黑" w:hint="eastAsia"/>
           <w:b/>
           <w:bCs/>
           <w:sz w:val="20"/>
@@ -5475,7 +5475,7 @@
       </w:r>
       <w:r>
         <w:rPr>
-          <w:rFonts w:ascii="Microsoft YaHei" w:eastAsia="Microsoft YaHei" w:hAnsi="Microsoft YaHei" w:cs="Microsoft YaHei" w:hint="eastAsia"/>
+          <w:rFonts w:ascii="微软雅黑" w:eastAsia="微软雅黑" w:hAnsi="微软雅黑" w:cs="微软雅黑" w:hint="eastAsia"/>
           <w:b/>
           <w:bCs/>
           <w:sz w:val="20"/>
@@ -5495,7 +5495,7 @@
       </w:r>
       <w:r>
         <w:rPr>
-          <w:rFonts w:ascii="Microsoft YaHei" w:eastAsia="Microsoft YaHei" w:hAnsi="Microsoft YaHei" w:cs="Microsoft YaHei" w:hint="eastAsia"/>
+          <w:rFonts w:ascii="微软雅黑" w:eastAsia="微软雅黑" w:hAnsi="微软雅黑" w:cs="微软雅黑" w:hint="eastAsia"/>
           <w:b/>
           <w:bCs/>
           <w:sz w:val="20"/>
@@ -5538,7 +5538,7 @@
       </w:r>
       <w:r>
         <w:rPr>
-          <w:rFonts w:ascii="Microsoft YaHei" w:eastAsia="Microsoft YaHei" w:hAnsi="Microsoft YaHei" w:cs="Microsoft YaHei" w:hint="eastAsia"/>
+          <w:rFonts w:ascii="微软雅黑" w:eastAsia="微软雅黑" w:hAnsi="微软雅黑" w:cs="微软雅黑" w:hint="eastAsia"/>
           <w:b/>
           <w:bCs/>
           <w:sz w:val="20"/>
@@ -5558,7 +5558,7 @@
       </w:r>
       <w:r>
         <w:rPr>
-          <w:rFonts w:ascii="Microsoft YaHei" w:eastAsia="Microsoft YaHei" w:hAnsi="Microsoft YaHei" w:cs="Microsoft YaHei" w:hint="eastAsia"/>
+          <w:rFonts w:ascii="微软雅黑" w:eastAsia="微软雅黑" w:hAnsi="微软雅黑" w:cs="微软雅黑" w:hint="eastAsia"/>
           <w:b/>
           <w:bCs/>
           <w:sz w:val="20"/>
@@ -5611,7 +5611,7 @@
       </w:r>
       <w:r>
         <w:rPr>
-          <w:rFonts w:ascii="Microsoft YaHei" w:eastAsia="Microsoft YaHei" w:hAnsi="Microsoft YaHei" w:cs="Microsoft YaHei" w:hint="eastAsia"/>
+          <w:rFonts w:ascii="微软雅黑" w:eastAsia="微软雅黑" w:hAnsi="微软雅黑" w:cs="微软雅黑" w:hint="eastAsia"/>
           <w:b/>
           <w:bCs/>
           <w:sz w:val="20"/>
@@ -5664,7 +5664,7 @@
       </w:r>
       <w:r>
         <w:rPr>
-          <w:rFonts w:ascii="Microsoft YaHei" w:eastAsia="Microsoft YaHei" w:hAnsi="Microsoft YaHei" w:cs="Microsoft YaHei" w:hint="eastAsia"/>
+          <w:rFonts w:ascii="微软雅黑" w:eastAsia="微软雅黑" w:hAnsi="微软雅黑" w:cs="微软雅黑" w:hint="eastAsia"/>
           <w:b/>
           <w:bCs/>
           <w:sz w:val="20"/>
@@ -5727,7 +5727,7 @@
       </w:r>
       <w:r>
         <w:rPr>
-          <w:rFonts w:ascii="Microsoft YaHei" w:eastAsia="Microsoft YaHei" w:hAnsi="Microsoft YaHei" w:cs="Microsoft YaHei" w:hint="eastAsia"/>
+          <w:rFonts w:ascii="微软雅黑" w:eastAsia="微软雅黑" w:hAnsi="微软雅黑" w:cs="微软雅黑" w:hint="eastAsia"/>
           <w:b/>
           <w:bCs/>
           <w:sz w:val="20"/>
@@ -5780,7 +5780,7 @@
       </w:r>
       <w:r>
         <w:rPr>
-          <w:rFonts w:ascii="Microsoft YaHei" w:eastAsia="Microsoft YaHei" w:hAnsi="Microsoft YaHei" w:cs="Microsoft YaHei" w:hint="eastAsia"/>
+          <w:rFonts w:ascii="微软雅黑" w:eastAsia="微软雅黑" w:hAnsi="微软雅黑" w:cs="微软雅黑" w:hint="eastAsia"/>
           <w:b/>
           <w:bCs/>
           <w:sz w:val="20"/>
@@ -5833,7 +5833,7 @@
       </w:r>
       <w:r>
         <w:rPr>
-          <w:rFonts w:ascii="Microsoft YaHei" w:eastAsia="Microsoft YaHei" w:hAnsi="Microsoft YaHei" w:cs="Microsoft YaHei" w:hint="eastAsia"/>
+          <w:rFonts w:ascii="微软雅黑" w:eastAsia="微软雅黑" w:hAnsi="微软雅黑" w:cs="微软雅黑" w:hint="eastAsia"/>
           <w:b/>
           <w:bCs/>
           <w:sz w:val="20"/>
@@ -5886,7 +5886,7 @@
       </w:r>
       <w:r>
         <w:rPr>
-          <w:rFonts w:ascii="Microsoft YaHei" w:eastAsia="Microsoft YaHei" w:hAnsi="Microsoft YaHei" w:cs="Microsoft YaHei" w:hint="eastAsia"/>
+          <w:rFonts w:ascii="微软雅黑" w:eastAsia="微软雅黑" w:hAnsi="微软雅黑" w:cs="微软雅黑" w:hint="eastAsia"/>
           <w:b/>
           <w:bCs/>
           <w:sz w:val="20"/>
@@ -5940,7 +5940,7 @@
       </w:r>
       <w:r>
         <w:rPr>
-          <w:rFonts w:ascii="Microsoft YaHei" w:eastAsia="Microsoft YaHei" w:hAnsi="Microsoft YaHei" w:cs="Microsoft YaHei" w:hint="eastAsia"/>
+          <w:rFonts w:ascii="微软雅黑" w:eastAsia="微软雅黑" w:hAnsi="微软雅黑" w:cs="微软雅黑" w:hint="eastAsia"/>
           <w:b/>
           <w:bCs/>
           <w:sz w:val="20"/>
@@ -5960,7 +5960,7 @@
       </w:r>
       <w:r>
         <w:rPr>
-          <w:rFonts w:ascii="Microsoft YaHei" w:eastAsia="Microsoft YaHei" w:hAnsi="Microsoft YaHei" w:cs="Microsoft YaHei" w:hint="eastAsia"/>
+          <w:rFonts w:ascii="微软雅黑" w:eastAsia="微软雅黑" w:hAnsi="微软雅黑" w:cs="微软雅黑" w:hint="eastAsia"/>
           <w:b/>
           <w:bCs/>
           <w:sz w:val="20"/>
@@ -6013,7 +6013,7 @@
       </w:r>
       <w:r>
         <w:rPr>
-          <w:rFonts w:ascii="Microsoft YaHei" w:eastAsia="Microsoft YaHei" w:hAnsi="Microsoft YaHei" w:cs="Microsoft YaHei" w:hint="eastAsia"/>
+          <w:rFonts w:ascii="微软雅黑" w:eastAsia="微软雅黑" w:hAnsi="微软雅黑" w:cs="微软雅黑" w:hint="eastAsia"/>
           <w:b/>
           <w:bCs/>
           <w:sz w:val="20"/>
@@ -6033,7 +6033,7 @@
       </w:r>
       <w:r>
         <w:rPr>
-          <w:rFonts w:ascii="Microsoft YaHei" w:eastAsia="Microsoft YaHei" w:hAnsi="Microsoft YaHei" w:cs="Microsoft YaHei" w:hint="eastAsia"/>
+          <w:rFonts w:ascii="微软雅黑" w:eastAsia="微软雅黑" w:hAnsi="微软雅黑" w:cs="微软雅黑" w:hint="eastAsia"/>
           <w:b/>
           <w:bCs/>
           <w:sz w:val="20"/>
@@ -6086,7 +6086,7 @@
       </w:r>
       <w:r>
         <w:rPr>
-          <w:rFonts w:ascii="Microsoft YaHei" w:eastAsia="Microsoft YaHei" w:hAnsi="Microsoft YaHei" w:cs="Microsoft YaHei" w:hint="eastAsia"/>
+          <w:rFonts w:ascii="微软雅黑" w:eastAsia="微软雅黑" w:hAnsi="微软雅黑" w:cs="微软雅黑" w:hint="eastAsia"/>
           <w:b/>
           <w:bCs/>
           <w:sz w:val="20"/>
@@ -6106,7 +6106,7 @@
       </w:r>
       <w:r>
         <w:rPr>
-          <w:rFonts w:ascii="Microsoft YaHei" w:eastAsia="Microsoft YaHei" w:hAnsi="Microsoft YaHei" w:cs="Microsoft YaHei" w:hint="eastAsia"/>
+          <w:rFonts w:ascii="微软雅黑" w:eastAsia="微软雅黑" w:hAnsi="微软雅黑" w:cs="微软雅黑" w:hint="eastAsia"/>
           <w:b/>
           <w:bCs/>
           <w:sz w:val="20"/>
@@ -6159,7 +6159,7 @@
       </w:r>
       <w:r>
         <w:rPr>
-          <w:rFonts w:ascii="Microsoft YaHei" w:eastAsia="Microsoft YaHei" w:hAnsi="Microsoft YaHei" w:cs="Microsoft YaHei" w:hint="eastAsia"/>
+          <w:rFonts w:ascii="微软雅黑" w:eastAsia="微软雅黑" w:hAnsi="微软雅黑" w:cs="微软雅黑" w:hint="eastAsia"/>
           <w:b/>
           <w:bCs/>
           <w:sz w:val="20"/>
@@ -6222,7 +6222,7 @@
       </w:r>
       <w:r>
         <w:rPr>
-          <w:rFonts w:ascii="Microsoft YaHei" w:eastAsia="Microsoft YaHei" w:hAnsi="Microsoft YaHei" w:cs="Microsoft YaHei" w:hint="eastAsia"/>
+          <w:rFonts w:ascii="微软雅黑" w:eastAsia="微软雅黑" w:hAnsi="微软雅黑" w:cs="微软雅黑" w:hint="eastAsia"/>
           <w:b/>
           <w:bCs/>
           <w:sz w:val="20"/>
@@ -6281,7 +6281,7 @@
       </w:pPr>
       <w:r>
         <w:rPr>
-          <w:rFonts w:ascii="SimSun" w:eastAsia="SimSun" w:hAnsi="SimSun" w:cs="SimSun" w:hint="eastAsia"/>
+          <w:rFonts w:ascii="宋体" w:eastAsia="宋体" w:hAnsi="宋体" w:cs="宋体" w:hint="eastAsia"/>
           <w:b/>
           <w:bCs/>
           <w:noProof/>
@@ -7318,7 +7318,7 @@
       </w:pPr>
       <w:r>
         <w:rPr>
-          <w:rFonts w:ascii="Microsoft YaHei" w:eastAsia="Microsoft YaHei" w:hAnsi="Microsoft YaHei" w:cs="Microsoft YaHei" w:hint="eastAsia"/>
+          <w:rFonts w:ascii="微软雅黑" w:eastAsia="微软雅黑" w:hAnsi="微软雅黑" w:cs="微软雅黑" w:hint="eastAsia"/>
           <w:b/>
           <w:bCs/>
           <w:sz w:val="20"/>
@@ -7358,7 +7358,7 @@
       </w:r>
       <w:r>
         <w:rPr>
-          <w:rFonts w:ascii="Microsoft YaHei" w:eastAsia="Microsoft YaHei" w:hAnsi="Microsoft YaHei" w:cs="Microsoft YaHei" w:hint="eastAsia"/>
+          <w:rFonts w:ascii="微软雅黑" w:eastAsia="微软雅黑" w:hAnsi="微软雅黑" w:cs="微软雅黑" w:hint="eastAsia"/>
           <w:b/>
           <w:bCs/>
           <w:sz w:val="20"/>
@@ -7421,7 +7421,7 @@
       </w:r>
       <w:r>
         <w:rPr>
-          <w:rFonts w:ascii="Microsoft YaHei" w:eastAsia="Microsoft YaHei" w:hAnsi="Microsoft YaHei" w:cs="Microsoft YaHei" w:hint="eastAsia"/>
+          <w:rFonts w:ascii="微软雅黑" w:eastAsia="微软雅黑" w:hAnsi="微软雅黑" w:cs="微软雅黑" w:hint="eastAsia"/>
           <w:b/>
           <w:bCs/>
           <w:sz w:val="20"/>
@@ -7441,7 +7441,7 @@
       </w:r>
       <w:r>
         <w:rPr>
-          <w:rFonts w:ascii="Microsoft YaHei" w:eastAsia="Microsoft YaHei" w:hAnsi="Microsoft YaHei" w:cs="Microsoft YaHei" w:hint="eastAsia"/>
+          <w:rFonts w:ascii="微软雅黑" w:eastAsia="微软雅黑" w:hAnsi="微软雅黑" w:cs="微软雅黑" w:hint="eastAsia"/>
           <w:b/>
           <w:bCs/>
           <w:sz w:val="20"/>
@@ -7484,7 +7484,7 @@
       </w:r>
       <w:r>
         <w:rPr>
-          <w:rFonts w:ascii="Microsoft YaHei" w:eastAsia="Microsoft YaHei" w:hAnsi="Microsoft YaHei" w:cs="Microsoft YaHei" w:hint="eastAsia"/>
+          <w:rFonts w:ascii="微软雅黑" w:eastAsia="微软雅黑" w:hAnsi="微软雅黑" w:cs="微软雅黑" w:hint="eastAsia"/>
           <w:b/>
           <w:bCs/>
           <w:sz w:val="20"/>
@@ -7547,7 +7547,7 @@
       </w:r>
       <w:r>
         <w:rPr>
-          <w:rFonts w:ascii="Microsoft YaHei" w:eastAsia="Microsoft YaHei" w:hAnsi="Microsoft YaHei" w:cs="Microsoft YaHei" w:hint="eastAsia"/>
+          <w:rFonts w:ascii="微软雅黑" w:eastAsia="微软雅黑" w:hAnsi="微软雅黑" w:cs="微软雅黑" w:hint="eastAsia"/>
           <w:b/>
           <w:bCs/>
           <w:sz w:val="20"/>
@@ -7600,7 +7600,7 @@
       </w:r>
       <w:r>
         <w:rPr>
-          <w:rFonts w:ascii="Microsoft YaHei" w:eastAsia="Microsoft YaHei" w:hAnsi="Microsoft YaHei" w:cs="Microsoft YaHei" w:hint="eastAsia"/>
+          <w:rFonts w:ascii="微软雅黑" w:eastAsia="微软雅黑" w:hAnsi="微软雅黑" w:cs="微软雅黑" w:hint="eastAsia"/>
           <w:b/>
           <w:bCs/>
           <w:sz w:val="20"/>
@@ -7620,7 +7620,7 @@
       </w:r>
       <w:r>
         <w:rPr>
-          <w:rFonts w:ascii="Microsoft YaHei" w:eastAsia="Microsoft YaHei" w:hAnsi="Microsoft YaHei" w:cs="Microsoft YaHei" w:hint="eastAsia"/>
+          <w:rFonts w:ascii="微软雅黑" w:eastAsia="微软雅黑" w:hAnsi="微软雅黑" w:cs="微软雅黑" w:hint="eastAsia"/>
           <w:b/>
           <w:bCs/>
           <w:sz w:val="20"/>
@@ -7673,7 +7673,7 @@
       </w:r>
       <w:r>
         <w:rPr>
-          <w:rFonts w:ascii="Microsoft YaHei" w:eastAsia="Microsoft YaHei" w:hAnsi="Microsoft YaHei" w:cs="Microsoft YaHei" w:hint="eastAsia"/>
+          <w:rFonts w:ascii="微软雅黑" w:eastAsia="微软雅黑" w:hAnsi="微软雅黑" w:cs="微软雅黑" w:hint="eastAsia"/>
           <w:b/>
           <w:bCs/>
           <w:sz w:val="20"/>
@@ -7736,7 +7736,7 @@
       </w:r>
       <w:r>
         <w:rPr>
-          <w:rFonts w:ascii="Microsoft YaHei" w:eastAsia="Microsoft YaHei" w:hAnsi="Microsoft YaHei" w:cs="Microsoft YaHei" w:hint="eastAsia"/>
+          <w:rFonts w:ascii="微软雅黑" w:eastAsia="微软雅黑" w:hAnsi="微软雅黑" w:cs="微软雅黑" w:hint="eastAsia"/>
           <w:b/>
           <w:bCs/>
           <w:sz w:val="20"/>
@@ -7759,7 +7759,7 @@
       </w:pPr>
       <w:r>
         <w:rPr>
-          <w:rFonts w:ascii="SimSun" w:eastAsia="SimSun" w:hAnsi="SimSun" w:cs="SimSun" w:hint="eastAsia"/>
+          <w:rFonts w:ascii="宋体" w:eastAsia="宋体" w:hAnsi="宋体" w:cs="宋体" w:hint="eastAsia"/>
           <w:b/>
           <w:bCs/>
           <w:noProof/>
@@ -8697,7 +8697,7 @@
       </w:pPr>
       <w:r>
         <w:rPr>
-          <w:rFonts w:ascii="Microsoft YaHei" w:eastAsia="Microsoft YaHei" w:hAnsi="Microsoft YaHei" w:cs="Microsoft YaHei" w:hint="eastAsia"/>
+          <w:rFonts w:ascii="微软雅黑" w:eastAsia="微软雅黑" w:hAnsi="微软雅黑" w:cs="微软雅黑" w:hint="eastAsia"/>
           <w:b/>
           <w:bCs/>
           <w:sz w:val="20"/>
@@ -8747,7 +8747,7 @@
       </w:r>
       <w:r>
         <w:rPr>
-          <w:rFonts w:ascii="Microsoft YaHei" w:eastAsia="Microsoft YaHei" w:hAnsi="Microsoft YaHei" w:cs="Microsoft YaHei" w:hint="eastAsia"/>
+          <w:rFonts w:ascii="微软雅黑" w:eastAsia="微软雅黑" w:hAnsi="微软雅黑" w:cs="微软雅黑" w:hint="eastAsia"/>
           <w:b/>
           <w:bCs/>
           <w:sz w:val="20"/>
@@ -8800,7 +8800,7 @@
       </w:r>
       <w:r>
         <w:rPr>
-          <w:rFonts w:ascii="Microsoft YaHei" w:eastAsia="Microsoft YaHei" w:hAnsi="Microsoft YaHei" w:cs="Microsoft YaHei" w:hint="eastAsia"/>
+          <w:rFonts w:ascii="微软雅黑" w:eastAsia="微软雅黑" w:hAnsi="微软雅黑" w:cs="微软雅黑" w:hint="eastAsia"/>
           <w:b/>
           <w:bCs/>
           <w:sz w:val="20"/>
@@ -8843,7 +8843,7 @@
       </w:r>
       <w:r>
         <w:rPr>
-          <w:rFonts w:ascii="Microsoft YaHei" w:eastAsia="Microsoft YaHei" w:hAnsi="Microsoft YaHei" w:cs="Microsoft YaHei" w:hint="eastAsia"/>
+          <w:rFonts w:ascii="微软雅黑" w:eastAsia="微软雅黑" w:hAnsi="微软雅黑" w:cs="微软雅黑" w:hint="eastAsia"/>
           <w:b/>
           <w:bCs/>
           <w:sz w:val="20"/>
@@ -8896,7 +8896,7 @@
       </w:r>
       <w:r>
         <w:rPr>
-          <w:rFonts w:ascii="Microsoft YaHei" w:eastAsia="Microsoft YaHei" w:hAnsi="Microsoft YaHei" w:cs="Microsoft YaHei" w:hint="eastAsia"/>
+          <w:rFonts w:ascii="微软雅黑" w:eastAsia="微软雅黑" w:hAnsi="微软雅黑" w:cs="微软雅黑" w:hint="eastAsia"/>
           <w:b/>
           <w:bCs/>
           <w:sz w:val="20"/>
@@ -8949,7 +8949,7 @@
       </w:r>
       <w:r>
         <w:rPr>
-          <w:rFonts w:ascii="Microsoft YaHei" w:eastAsia="Microsoft YaHei" w:hAnsi="Microsoft YaHei" w:cs="Microsoft YaHei" w:hint="eastAsia"/>
+          <w:rFonts w:ascii="微软雅黑" w:eastAsia="微软雅黑" w:hAnsi="微软雅黑" w:cs="微软雅黑" w:hint="eastAsia"/>
           <w:b/>
           <w:bCs/>
           <w:sz w:val="20"/>
@@ -9002,7 +9002,7 @@
       </w:r>
       <w:r>
         <w:rPr>
-          <w:rFonts w:ascii="Microsoft YaHei" w:eastAsia="Microsoft YaHei" w:hAnsi="Microsoft YaHei" w:cs="Microsoft YaHei" w:hint="eastAsia"/>
+          <w:rFonts w:ascii="微软雅黑" w:eastAsia="微软雅黑" w:hAnsi="微软雅黑" w:cs="微软雅黑" w:hint="eastAsia"/>
           <w:b/>
           <w:bCs/>
           <w:sz w:val="20"/>
@@ -9048,7 +9048,7 @@
       </w:pPr>
       <w:r>
         <w:rPr>
-          <w:rFonts w:ascii="SimSun" w:eastAsia="SimSun" w:hAnsi="SimSun" w:cs="SimSun" w:hint="eastAsia"/>
+          <w:rFonts w:ascii="宋体" w:eastAsia="宋体" w:hAnsi="宋体" w:cs="宋体" w:hint="eastAsia"/>
           <w:b/>
           <w:bCs/>
           <w:noProof/>
@@ -9813,7 +9813,7 @@
       </w:pPr>
       <w:r>
         <w:rPr>
-          <w:rFonts w:ascii="SimSun" w:eastAsia="SimSun" w:hAnsi="SimSun" w:cs="SimSun" w:hint="eastAsia"/>
+          <w:rFonts w:ascii="宋体" w:eastAsia="宋体" w:hAnsi="宋体" w:cs="宋体" w:hint="eastAsia"/>
           <w:b/>
           <w:bCs/>
           <w:noProof/>
@@ -10731,7 +10731,7 @@
       </w:pPr>
       <w:r>
         <w:rPr>
-          <w:rFonts w:ascii="Microsoft YaHei" w:eastAsia="Microsoft YaHei" w:hAnsi="Microsoft YaHei" w:cs="Microsoft YaHei" w:hint="eastAsia"/>
+          <w:rFonts w:ascii="微软雅黑" w:eastAsia="微软雅黑" w:hAnsi="微软雅黑" w:cs="微软雅黑" w:hint="eastAsia"/>
           <w:b/>
           <w:bCs/>
           <w:sz w:val="20"/>
@@ -10771,7 +10771,7 @@
       </w:r>
       <w:r>
         <w:rPr>
-          <w:rFonts w:ascii="Microsoft YaHei" w:eastAsia="Microsoft YaHei" w:hAnsi="Microsoft YaHei" w:cs="Microsoft YaHei" w:hint="eastAsia"/>
+          <w:rFonts w:ascii="微软雅黑" w:eastAsia="微软雅黑" w:hAnsi="微软雅黑" w:cs="微软雅黑" w:hint="eastAsia"/>
           <w:b/>
           <w:bCs/>
           <w:sz w:val="20"/>
@@ -10837,7 +10837,7 @@
       </w:r>
       <w:r>
         <w:rPr>
-          <w:rFonts w:ascii="Microsoft YaHei" w:eastAsia="Microsoft YaHei" w:hAnsi="Microsoft YaHei" w:cs="Microsoft YaHei" w:hint="eastAsia"/>
+          <w:rFonts w:ascii="微软雅黑" w:eastAsia="微软雅黑" w:hAnsi="微软雅黑" w:cs="微软雅黑" w:hint="eastAsia"/>
           <w:b/>
           <w:bCs/>
           <w:sz w:val="20"/>
@@ -10857,7 +10857,7 @@
       </w:r>
       <w:r>
         <w:rPr>
-          <w:rFonts w:ascii="Microsoft YaHei" w:eastAsia="Microsoft YaHei" w:hAnsi="Microsoft YaHei" w:cs="Microsoft YaHei" w:hint="eastAsia"/>
+          <w:rFonts w:ascii="微软雅黑" w:eastAsia="微软雅黑" w:hAnsi="微软雅黑" w:cs="微软雅黑" w:hint="eastAsia"/>
           <w:b/>
           <w:bCs/>
           <w:sz w:val="20"/>
@@ -10900,7 +10900,7 @@
       </w:r>
       <w:r>
         <w:rPr>
-          <w:rFonts w:ascii="Microsoft YaHei" w:eastAsia="Microsoft YaHei" w:hAnsi="Microsoft YaHei" w:cs="Microsoft YaHei" w:hint="eastAsia"/>
+          <w:rFonts w:ascii="微软雅黑" w:eastAsia="微软雅黑" w:hAnsi="微软雅黑" w:cs="微软雅黑" w:hint="eastAsia"/>
           <w:b/>
           <w:bCs/>
           <w:sz w:val="20"/>
@@ -10953,7 +10953,7 @@
       </w:r>
       <w:r>
         <w:rPr>
-          <w:rFonts w:ascii="Microsoft YaHei" w:eastAsia="Microsoft YaHei" w:hAnsi="Microsoft YaHei" w:cs="Microsoft YaHei" w:hint="eastAsia"/>
+          <w:rFonts w:ascii="微软雅黑" w:eastAsia="微软雅黑" w:hAnsi="微软雅黑" w:cs="微软雅黑" w:hint="eastAsia"/>
           <w:b/>
           <w:bCs/>
           <w:sz w:val="20"/>
@@ -11006,7 +11006,7 @@
       </w:r>
       <w:r>
         <w:rPr>
-          <w:rFonts w:ascii="Microsoft YaHei" w:eastAsia="Microsoft YaHei" w:hAnsi="Microsoft YaHei" w:cs="Microsoft YaHei" w:hint="eastAsia"/>
+          <w:rFonts w:ascii="微软雅黑" w:eastAsia="微软雅黑" w:hAnsi="微软雅黑" w:cs="微软雅黑" w:hint="eastAsia"/>
           <w:b/>
           <w:bCs/>
           <w:sz w:val="20"/>
@@ -11059,7 +11059,7 @@
       </w:r>
       <w:r>
         <w:rPr>
-          <w:rFonts w:ascii="Microsoft YaHei" w:eastAsia="Microsoft YaHei" w:hAnsi="Microsoft YaHei" w:cs="Microsoft YaHei" w:hint="eastAsia"/>
+          <w:rFonts w:ascii="微软雅黑" w:eastAsia="微软雅黑" w:hAnsi="微软雅黑" w:cs="微软雅黑" w:hint="eastAsia"/>
           <w:b/>
           <w:bCs/>
           <w:sz w:val="20"/>
@@ -11095,7 +11095,7 @@
       </w:pPr>
       <w:r>
         <w:rPr>
-          <w:rFonts w:ascii="SimSun" w:eastAsia="SimSun" w:hAnsi="SimSun" w:cs="SimSun" w:hint="eastAsia"/>
+          <w:rFonts w:ascii="宋体" w:eastAsia="宋体" w:hAnsi="宋体" w:cs="宋体" w:hint="eastAsia"/>
           <w:b/>
           <w:bCs/>
           <w:noProof/>
@@ -11892,7 +11892,7 @@
       </w:pPr>
       <w:r>
         <w:rPr>
-          <w:rFonts w:ascii="SimSun" w:eastAsia="SimSun" w:hAnsi="SimSun" w:cs="SimSun" w:hint="eastAsia"/>
+          <w:rFonts w:ascii="宋体" w:eastAsia="宋体" w:hAnsi="宋体" w:cs="宋体" w:hint="eastAsia"/>
           <w:b/>
           <w:bCs/>
           <w:noProof/>
@@ -12647,14 +12647,61 @@
         <w:spacing w:before="100" w:beforeAutospacing="1" w:after="100" w:afterAutospacing="1" w:line="240" w:lineRule="auto"/>
         <w:outlineLvl w:val="2"/>
         <w:rPr>
+          <w:rFonts w:ascii="Times New Roman" w:hAnsi="Times New Roman" w:cs="Times New Roman"/>
+          <w:b/>
+          <w:bCs/>
+          <w:sz w:val="27"/>
+          <w:szCs w:val="27"/>
+        </w:rPr>
+      </w:pPr>
+      <w:r>
+        <w:rPr>
+          <w:rFonts w:ascii="Times New Roman" w:hAnsi="Times New Roman" w:cs="Times New Roman"/>
+          <w:b/>
+          <w:bCs/>
+          <w:sz w:val="27"/>
+          <w:szCs w:val="27"/>
+        </w:rPr>
+        <w:t xml:space="preserve">   </w:t>
+      </w:r>
+    </w:p>
+    <w:p>
+      <w:pPr>
+        <w:spacing w:before="100" w:beforeAutospacing="1" w:after="100" w:afterAutospacing="1" w:line="240" w:lineRule="auto"/>
+        <w:outlineLvl w:val="2"/>
+        <w:rPr>
+          <w:rFonts w:ascii="Times New Roman" w:hAnsi="Times New Roman" w:cs="Times New Roman"/>
+          <w:b/>
+          <w:bCs/>
+          <w:sz w:val="27"/>
+          <w:szCs w:val="27"/>
+        </w:rPr>
+      </w:pPr>
+      <w:r>
+        <w:rPr>
           <w:rFonts w:ascii="Times New Roman" w:hAnsi="Times New Roman" w:cs="Times New Roman" w:hint="eastAsia"/>
           <w:b/>
           <w:bCs/>
           <w:sz w:val="27"/>
           <w:szCs w:val="27"/>
         </w:rPr>
-      </w:pPr>
-      <w:r>
+        <w:t xml:space="preserve">MessageMultiXSend </w:t>
+      </w:r>
+      <w:r>
+        <w:rPr>
+          <w:rFonts w:ascii="Times New Roman" w:hAnsi="Times New Roman" w:cs="Times New Roman" w:hint="eastAsia"/>
+          <w:b/>
+          <w:bCs/>
+          <w:sz w:val="27"/>
+          <w:szCs w:val="27"/>
+        </w:rPr>
+        <w:t>类</w:t>
+      </w:r>
+    </w:p>
+    <w:p>
+      <w:pPr>
+        <w:spacing w:before="100" w:beforeAutospacing="1" w:after="100" w:afterAutospacing="1" w:line="240" w:lineRule="auto"/>
+        <w:outlineLvl w:val="2"/>
         <w:rPr>
           <w:rFonts w:ascii="Times New Roman" w:hAnsi="Times New Roman" w:cs="Times New Roman"/>
           <w:b/>
@@ -12662,6 +12709,49 @@
           <w:sz w:val="27"/>
           <w:szCs w:val="27"/>
         </w:rPr>
+      </w:pPr>
+      <w:r>
+        <w:rPr>
+          <w:rFonts w:ascii="Times New Roman" w:hAnsi="Times New Roman" w:cs="Times New Roman" w:hint="eastAsia"/>
+          <w:b/>
+          <w:bCs/>
+          <w:sz w:val="27"/>
+          <w:szCs w:val="27"/>
+        </w:rPr>
+        <w:t>初始化类</w:t>
+      </w:r>
+    </w:p>
+    <w:p>
+      <w:pPr>
+        <w:spacing w:before="100" w:beforeAutospacing="1" w:after="100" w:afterAutospacing="1" w:line="240" w:lineRule="auto"/>
+        <w:outlineLvl w:val="2"/>
+        <w:rPr>
+          <w:rFonts w:ascii="Courier New" w:eastAsia="Times New Roman" w:hAnsi="Courier New" w:cs="Courier New"/>
+          <w:b/>
+          <w:bCs/>
+          <w:sz w:val="20"/>
+          <w:szCs w:val="20"/>
+        </w:rPr>
+      </w:pPr>
+      <w:r>
+        <w:rPr>
+          <w:rFonts w:ascii="Times New Roman" w:hAnsi="Times New Roman" w:cs="Times New Roman"/>
+          <w:b/>
+          <w:bCs/>
+          <w:sz w:val="27"/>
+          <w:szCs w:val="27"/>
+        </w:rPr>
+        <w:t xml:space="preserve"> </w:t>
+      </w:r>
+      <w:r>
+        <w:rPr>
+          <w:rFonts w:ascii="Courier New" w:eastAsia="Times New Roman" w:hAnsi="Courier New" w:cs="Courier New"/>
+          <w:b/>
+          <w:bCs/>
+          <w:sz w:val="20"/>
+          <w:szCs w:val="20"/>
+        </w:rPr>
+        <w:tab/>
         <w:t xml:space="preserve">   </w:t>
       </w:r>
     </w:p>
@@ -12670,6 +12760,52 @@
         <w:spacing w:before="100" w:beforeAutospacing="1" w:after="100" w:afterAutospacing="1" w:line="240" w:lineRule="auto"/>
         <w:outlineLvl w:val="2"/>
         <w:rPr>
+          <w:rFonts w:ascii="Courier New" w:eastAsia="Times New Roman" w:hAnsi="Courier New" w:cs="Courier New"/>
+          <w:b/>
+          <w:bCs/>
+          <w:sz w:val="20"/>
+          <w:szCs w:val="20"/>
+        </w:rPr>
+      </w:pPr>
+      <w:r>
+        <w:rPr>
+          <w:rFonts w:ascii="Courier New" w:eastAsia="Times New Roman" w:hAnsi="Courier New" w:cs="Courier New"/>
+          <w:b/>
+          <w:bCs/>
+          <w:sz w:val="20"/>
+          <w:szCs w:val="20"/>
+        </w:rPr>
+        <w:t>IAppConfig appConfig = new MessageConfig("AppId", "AppKey");</w:t>
+      </w:r>
+    </w:p>
+    <w:p>
+      <w:pPr>
+        <w:spacing w:before="100" w:beforeAutospacing="1" w:after="100" w:afterAutospacing="1" w:line="240" w:lineRule="auto"/>
+        <w:outlineLvl w:val="2"/>
+        <w:rPr>
+          <w:rFonts w:ascii="Courier New" w:eastAsia="Times New Roman" w:hAnsi="Courier New" w:cs="Courier New"/>
+          <w:b/>
+          <w:bCs/>
+          <w:sz w:val="20"/>
+          <w:szCs w:val="20"/>
+        </w:rPr>
+      </w:pPr>
+      <w:r>
+        <w:rPr>
+          <w:rFonts w:ascii="Courier New" w:eastAsia="Times New Roman" w:hAnsi="Courier New" w:cs="Courier New"/>
+          <w:b/>
+          <w:bCs/>
+          <w:sz w:val="20"/>
+          <w:szCs w:val="20"/>
+        </w:rPr>
+        <w:t>MessageMultiXSend messageMultiSend = new MessageMultiXSend(appConfig);</w:t>
+      </w:r>
+    </w:p>
+    <w:p>
+      <w:pPr>
+        <w:spacing w:before="100" w:beforeAutospacing="1" w:after="100" w:afterAutospacing="1" w:line="240" w:lineRule="auto"/>
+        <w:outlineLvl w:val="2"/>
+        <w:rPr>
           <w:rFonts w:ascii="Times New Roman" w:hAnsi="Times New Roman" w:cs="Times New Roman"/>
           <w:b/>
           <w:bCs/>
@@ -12679,14 +12815,311 @@
       </w:pPr>
       <w:r>
         <w:rPr>
+          <w:rFonts w:ascii="Times New Roman" w:hAnsi="Times New Roman" w:cs="Times New Roman"/>
+          <w:b/>
+          <w:bCs/>
+          <w:sz w:val="27"/>
+          <w:szCs w:val="27"/>
+        </w:rPr>
+        <w:t xml:space="preserve"> </w:t>
+      </w:r>
+    </w:p>
+    <w:p>
+      <w:pPr>
+        <w:spacing w:before="100" w:beforeAutospacing="1" w:after="100" w:afterAutospacing="1" w:line="240" w:lineRule="auto"/>
+        <w:outlineLvl w:val="2"/>
+        <w:rPr>
+          <w:rFonts w:ascii="Times New Roman" w:hAnsi="Times New Roman" w:cs="Times New Roman"/>
+          <w:b/>
+          <w:bCs/>
+          <w:sz w:val="27"/>
+          <w:szCs w:val="27"/>
+        </w:rPr>
+      </w:pPr>
+      <w:r>
+        <w:rPr>
           <w:rFonts w:ascii="Times New Roman" w:hAnsi="Times New Roman" w:cs="Times New Roman" w:hint="eastAsia"/>
           <w:b/>
           <w:bCs/>
           <w:sz w:val="27"/>
           <w:szCs w:val="27"/>
         </w:rPr>
-        <w:t xml:space="preserve">MessageMultiXSend </w:t>
-      </w:r>
+        <w:t>使用指引</w:t>
+      </w:r>
+    </w:p>
+    <w:p>
+      <w:pPr>
+        <w:spacing w:before="100" w:beforeAutospacing="1" w:after="100" w:afterAutospacing="1" w:line="240" w:lineRule="auto"/>
+        <w:outlineLvl w:val="2"/>
+        <w:rPr>
+          <w:rFonts w:ascii="Courier New" w:eastAsia="Times New Roman" w:hAnsi="Courier New" w:cs="Courier New"/>
+          <w:b/>
+          <w:bCs/>
+          <w:sz w:val="20"/>
+          <w:szCs w:val="20"/>
+        </w:rPr>
+      </w:pPr>
+    </w:p>
+    <w:p>
+      <w:pPr>
+        <w:spacing w:before="100" w:beforeAutospacing="1" w:after="100" w:afterAutospacing="1" w:line="240" w:lineRule="auto"/>
+        <w:outlineLvl w:val="2"/>
+        <w:rPr>
+          <w:rFonts w:ascii="Courier New" w:eastAsia="Times New Roman" w:hAnsi="Courier New" w:cs="Courier New"/>
+          <w:b/>
+          <w:bCs/>
+          <w:sz w:val="20"/>
+          <w:szCs w:val="20"/>
+        </w:rPr>
+      </w:pPr>
+      <w:r>
+        <w:rPr>
+          <w:rFonts w:ascii="微软雅黑" w:eastAsia="微软雅黑" w:hAnsi="微软雅黑" w:cs="微软雅黑" w:hint="eastAsia"/>
+          <w:b/>
+          <w:bCs/>
+          <w:sz w:val="20"/>
+          <w:szCs w:val="20"/>
+        </w:rPr>
+        <w:t>方法</w:t>
+      </w:r>
+      <w:r>
+        <w:rPr>
+          <w:rFonts w:ascii="Courier New" w:eastAsia="Times New Roman" w:hAnsi="Courier New" w:cs="Courier New" w:hint="eastAsia"/>
+          <w:b/>
+          <w:bCs/>
+          <w:sz w:val="20"/>
+          <w:szCs w:val="20"/>
+        </w:rPr>
+        <w:t xml:space="preserve"> </w:t>
+      </w:r>
+      <w:r>
+        <w:rPr>
+          <w:rFonts w:ascii="Courier New" w:eastAsia="Times New Roman" w:hAnsi="Courier New" w:cs="Courier New" w:hint="eastAsia"/>
+          <w:b/>
+          <w:bCs/>
+          <w:sz w:val="20"/>
+          <w:szCs w:val="20"/>
+        </w:rPr>
+        <w:tab/>
+      </w:r>
+      <w:r>
+        <w:rPr>
+          <w:rFonts w:ascii="Courier New" w:eastAsia="Times New Roman" w:hAnsi="Courier New" w:cs="Courier New" w:hint="eastAsia"/>
+          <w:b/>
+          <w:bCs/>
+          <w:sz w:val="20"/>
+          <w:szCs w:val="20"/>
+        </w:rPr>
+        <w:tab/>
+      </w:r>
+      <w:r>
+        <w:rPr>
+          <w:rFonts w:ascii="微软雅黑" w:eastAsia="微软雅黑" w:hAnsi="微软雅黑" w:cs="微软雅黑" w:hint="eastAsia"/>
+          <w:b/>
+          <w:bCs/>
+          <w:sz w:val="20"/>
+          <w:szCs w:val="20"/>
+        </w:rPr>
+        <w:t>描述</w:t>
+      </w:r>
+    </w:p>
+    <w:p>
+      <w:pPr>
+        <w:spacing w:before="100" w:beforeAutospacing="1" w:after="100" w:afterAutospacing="1" w:line="240" w:lineRule="auto"/>
+        <w:outlineLvl w:val="2"/>
+        <w:rPr>
+          <w:rFonts w:ascii="Courier New" w:eastAsia="Times New Roman" w:hAnsi="Courier New" w:cs="Courier New"/>
+          <w:b/>
+          <w:bCs/>
+          <w:sz w:val="20"/>
+          <w:szCs w:val="20"/>
+        </w:rPr>
+      </w:pPr>
+      <w:r>
+        <w:rPr>
+          <w:rFonts w:ascii="Courier New" w:eastAsia="Times New Roman" w:hAnsi="Courier New" w:cs="Courier New" w:hint="eastAsia"/>
+          <w:b/>
+          <w:bCs/>
+          <w:sz w:val="20"/>
+          <w:szCs w:val="20"/>
+        </w:rPr>
+        <w:t>GetSender</w:t>
+      </w:r>
+      <w:r>
+        <w:rPr>
+          <w:rFonts w:ascii="Courier New" w:eastAsia="Times New Roman" w:hAnsi="Courier New" w:cs="Courier New" w:hint="eastAsia"/>
+          <w:b/>
+          <w:bCs/>
+          <w:sz w:val="20"/>
+          <w:szCs w:val="20"/>
+        </w:rPr>
+        <w:tab/>
+      </w:r>
+      <w:r>
+        <w:rPr>
+          <w:rFonts w:ascii="微软雅黑" w:eastAsia="微软雅黑" w:hAnsi="微软雅黑" w:cs="微软雅黑" w:hint="eastAsia"/>
+          <w:b/>
+          <w:bCs/>
+          <w:sz w:val="20"/>
+          <w:szCs w:val="20"/>
+        </w:rPr>
+        <w:t>获取发送方式</w:t>
+      </w:r>
+    </w:p>
+    <w:p>
+      <w:pPr>
+        <w:spacing w:before="100" w:beforeAutospacing="1" w:after="100" w:afterAutospacing="1" w:line="240" w:lineRule="auto"/>
+        <w:outlineLvl w:val="2"/>
+        <w:rPr>
+          <w:rFonts w:ascii="Courier New" w:eastAsia="Times New Roman" w:hAnsi="Courier New" w:cs="Courier New"/>
+          <w:b/>
+          <w:bCs/>
+          <w:sz w:val="20"/>
+          <w:szCs w:val="20"/>
+        </w:rPr>
+      </w:pPr>
+      <w:r>
+        <w:rPr>
+          <w:rFonts w:ascii="Courier New" w:eastAsia="Times New Roman" w:hAnsi="Courier New" w:cs="Courier New" w:hint="eastAsia"/>
+          <w:b/>
+          <w:bCs/>
+          <w:sz w:val="20"/>
+          <w:szCs w:val="20"/>
+        </w:rPr>
+        <w:t>SetProject</w:t>
+      </w:r>
+      <w:r>
+        <w:rPr>
+          <w:rFonts w:ascii="Courier New" w:eastAsia="Times New Roman" w:hAnsi="Courier New" w:cs="Courier New" w:hint="eastAsia"/>
+          <w:b/>
+          <w:bCs/>
+          <w:sz w:val="20"/>
+          <w:szCs w:val="20"/>
+        </w:rPr>
+        <w:tab/>
+      </w:r>
+      <w:r>
+        <w:rPr>
+          <w:rFonts w:ascii="微软雅黑" w:eastAsia="微软雅黑" w:hAnsi="微软雅黑" w:cs="微软雅黑" w:hint="eastAsia"/>
+          <w:b/>
+          <w:bCs/>
+          <w:sz w:val="20"/>
+          <w:szCs w:val="20"/>
+        </w:rPr>
+        <w:t>设置短信项目标记</w:t>
+      </w:r>
+    </w:p>
+    <w:p>
+      <w:pPr>
+        <w:spacing w:before="100" w:beforeAutospacing="1" w:after="100" w:afterAutospacing="1" w:line="240" w:lineRule="auto"/>
+        <w:outlineLvl w:val="2"/>
+        <w:rPr>
+          <w:rFonts w:ascii="Courier New" w:eastAsia="Times New Roman" w:hAnsi="Courier New" w:cs="Courier New"/>
+          <w:b/>
+          <w:bCs/>
+          <w:sz w:val="20"/>
+          <w:szCs w:val="20"/>
+        </w:rPr>
+      </w:pPr>
+      <w:r>
+        <w:rPr>
+          <w:rFonts w:ascii="Courier New" w:eastAsia="Times New Roman" w:hAnsi="Courier New" w:cs="Courier New" w:hint="eastAsia"/>
+          <w:b/>
+          <w:bCs/>
+          <w:sz w:val="20"/>
+          <w:szCs w:val="20"/>
+        </w:rPr>
+        <w:t>SetMulti</w:t>
+      </w:r>
+      <w:r>
+        <w:rPr>
+          <w:rFonts w:ascii="Courier New" w:eastAsia="Times New Roman" w:hAnsi="Courier New" w:cs="Courier New" w:hint="eastAsia"/>
+          <w:b/>
+          <w:bCs/>
+          <w:sz w:val="20"/>
+          <w:szCs w:val="20"/>
+        </w:rPr>
+        <w:tab/>
+      </w:r>
+      <w:r>
+        <w:rPr>
+          <w:rFonts w:ascii="微软雅黑" w:eastAsia="微软雅黑" w:hAnsi="微软雅黑" w:cs="微软雅黑" w:hint="eastAsia"/>
+          <w:b/>
+          <w:bCs/>
+          <w:sz w:val="20"/>
+          <w:szCs w:val="20"/>
+        </w:rPr>
+        <w:t>设置对个发送对象信息</w:t>
+      </w:r>
+    </w:p>
+    <w:p>
+      <w:pPr>
+        <w:spacing w:before="100" w:beforeAutospacing="1" w:after="100" w:afterAutospacing="1" w:line="240" w:lineRule="auto"/>
+        <w:outlineLvl w:val="2"/>
+        <w:rPr>
+          <w:rFonts w:ascii="Courier New" w:eastAsia="Times New Roman" w:hAnsi="Courier New" w:cs="Courier New"/>
+          <w:b/>
+          <w:bCs/>
+          <w:sz w:val="20"/>
+          <w:szCs w:val="20"/>
+        </w:rPr>
+      </w:pPr>
+      <w:r>
+        <w:rPr>
+          <w:rFonts w:ascii="Courier New" w:eastAsia="Times New Roman" w:hAnsi="Courier New" w:cs="Courier New" w:hint="eastAsia"/>
+          <w:b/>
+          <w:bCs/>
+          <w:sz w:val="20"/>
+          <w:szCs w:val="20"/>
+        </w:rPr>
+        <w:t>MultiXSend</w:t>
+      </w:r>
+      <w:r>
+        <w:rPr>
+          <w:rFonts w:ascii="Courier New" w:eastAsia="Times New Roman" w:hAnsi="Courier New" w:cs="Courier New" w:hint="eastAsia"/>
+          <w:b/>
+          <w:bCs/>
+          <w:sz w:val="20"/>
+          <w:szCs w:val="20"/>
+        </w:rPr>
+        <w:tab/>
+      </w:r>
+      <w:r>
+        <w:rPr>
+          <w:rFonts w:ascii="微软雅黑" w:eastAsia="微软雅黑" w:hAnsi="微软雅黑" w:cs="微软雅黑" w:hint="eastAsia"/>
+          <w:b/>
+          <w:bCs/>
+          <w:sz w:val="20"/>
+          <w:szCs w:val="20"/>
+        </w:rPr>
+        <w:t>同时向多个联系人发送短信</w:t>
+      </w:r>
+    </w:p>
+    <w:p>
+      <w:pPr>
+        <w:spacing w:before="100" w:beforeAutospacing="1" w:after="100" w:afterAutospacing="1" w:line="240" w:lineRule="auto"/>
+        <w:outlineLvl w:val="2"/>
+        <w:rPr>
+          <w:rFonts w:ascii="Times New Roman" w:hAnsi="Times New Roman" w:cs="Times New Roman"/>
+          <w:b/>
+          <w:bCs/>
+          <w:sz w:val="27"/>
+          <w:szCs w:val="27"/>
+        </w:rPr>
+      </w:pPr>
+    </w:p>
+    <w:p>
+      <w:pPr>
+        <w:spacing w:before="100" w:beforeAutospacing="1" w:after="100" w:afterAutospacing="1" w:line="240" w:lineRule="auto"/>
+        <w:outlineLvl w:val="2"/>
+        <w:rPr>
+          <w:rFonts w:ascii="Times New Roman" w:hAnsi="Times New Roman" w:cs="Times New Roman"/>
+          <w:b/>
+          <w:bCs/>
+          <w:sz w:val="27"/>
+          <w:szCs w:val="27"/>
+        </w:rPr>
+      </w:pPr>
       <w:r>
         <w:rPr>
           <w:rFonts w:ascii="Times New Roman" w:hAnsi="Times New Roman" w:cs="Times New Roman" w:hint="eastAsia"/>
@@ -12695,7 +13128,7 @@
           <w:sz w:val="27"/>
           <w:szCs w:val="27"/>
         </w:rPr>
-        <w:t>类</w:t>
+        <w:t>代码示例</w:t>
       </w:r>
     </w:p>
     <w:p>
@@ -12710,30 +13143,11 @@
           <w:szCs w:val="27"/>
         </w:rPr>
       </w:pPr>
-      <w:r>
-        <w:rPr>
-          <w:rFonts w:ascii="Times New Roman" w:hAnsi="Times New Roman" w:cs="Times New Roman" w:hint="eastAsia"/>
-          <w:b/>
-          <w:bCs/>
-          <w:sz w:val="27"/>
-          <w:szCs w:val="27"/>
-        </w:rPr>
-        <w:t>初始化类</w:t>
-      </w:r>
-    </w:p>
-    <w:p>
-      <w:pPr>
-        <w:spacing w:before="100" w:beforeAutospacing="1" w:after="100" w:afterAutospacing="1" w:line="240" w:lineRule="auto"/>
-        <w:outlineLvl w:val="2"/>
-        <w:rPr>
-          <w:rFonts w:ascii="Courier New" w:eastAsia="Times New Roman" w:hAnsi="Courier New" w:cs="Courier New"/>
-          <w:b/>
-          <w:bCs/>
-          <w:sz w:val="20"/>
-          <w:szCs w:val="20"/>
-        </w:rPr>
-      </w:pPr>
-      <w:r>
+    </w:p>
+    <w:p>
+      <w:pPr>
+        <w:spacing w:before="100" w:beforeAutospacing="1" w:after="100" w:afterAutospacing="1" w:line="240" w:lineRule="auto"/>
+        <w:outlineLvl w:val="2"/>
         <w:rPr>
           <w:rFonts w:ascii="Times New Roman" w:hAnsi="Times New Roman" w:cs="Times New Roman"/>
           <w:b/>
@@ -12741,65 +13155,7 @@
           <w:sz w:val="27"/>
           <w:szCs w:val="27"/>
         </w:rPr>
-        <w:t xml:space="preserve"> </w:t>
-      </w:r>
-      <w:r>
-        <w:rPr>
-          <w:rFonts w:ascii="Courier New" w:eastAsia="Times New Roman" w:hAnsi="Courier New" w:cs="Courier New"/>
-          <w:b/>
-          <w:bCs/>
-          <w:sz w:val="20"/>
-          <w:szCs w:val="20"/>
-        </w:rPr>
-        <w:tab/>
-        <w:t xml:space="preserve">   </w:t>
-      </w:r>
-    </w:p>
-    <w:p>
-      <w:pPr>
-        <w:spacing w:before="100" w:beforeAutospacing="1" w:after="100" w:afterAutospacing="1" w:line="240" w:lineRule="auto"/>
-        <w:outlineLvl w:val="2"/>
-        <w:rPr>
-          <w:rFonts w:ascii="Courier New" w:eastAsia="Times New Roman" w:hAnsi="Courier New" w:cs="Courier New"/>
-          <w:b/>
-          <w:bCs/>
-          <w:sz w:val="20"/>
-          <w:szCs w:val="20"/>
-        </w:rPr>
-      </w:pPr>
-      <w:r>
-        <w:rPr>
-          <w:rFonts w:ascii="Courier New" w:eastAsia="Times New Roman" w:hAnsi="Courier New" w:cs="Courier New"/>
-          <w:b/>
-          <w:bCs/>
-          <w:sz w:val="20"/>
-          <w:szCs w:val="20"/>
-        </w:rPr>
-        <w:t>IAppConfig appConfig = new MessageConfig("AppId", "AppKey");</w:t>
-      </w:r>
-    </w:p>
-    <w:p>
-      <w:pPr>
-        <w:spacing w:before="100" w:beforeAutospacing="1" w:after="100" w:afterAutospacing="1" w:line="240" w:lineRule="auto"/>
-        <w:outlineLvl w:val="2"/>
-        <w:rPr>
-          <w:rFonts w:ascii="Courier New" w:eastAsia="Times New Roman" w:hAnsi="Courier New" w:cs="Courier New"/>
-          <w:b/>
-          <w:bCs/>
-          <w:sz w:val="20"/>
-          <w:szCs w:val="20"/>
-        </w:rPr>
-      </w:pPr>
-      <w:r>
-        <w:rPr>
-          <w:rFonts w:ascii="Courier New" w:eastAsia="Times New Roman" w:hAnsi="Courier New" w:cs="Courier New"/>
-          <w:b/>
-          <w:bCs/>
-          <w:sz w:val="20"/>
-          <w:szCs w:val="20"/>
-        </w:rPr>
-        <w:t>MessageMultiXSend messageMultiSend = new MessageMultiXSend(appConfig);</w:t>
-      </w:r>
+      </w:pPr>
     </w:p>
     <w:p>
       <w:pPr>
@@ -12813,7 +13169,11 @@
           <w:szCs w:val="27"/>
         </w:rPr>
       </w:pPr>
-      <w:r>
+    </w:p>
+    <w:p>
+      <w:pPr>
+        <w:spacing w:before="100" w:beforeAutospacing="1" w:after="100" w:afterAutospacing="1" w:line="240" w:lineRule="auto"/>
+        <w:outlineLvl w:val="2"/>
         <w:rPr>
           <w:rFonts w:ascii="Times New Roman" w:hAnsi="Times New Roman" w:cs="Times New Roman"/>
           <w:b/>
@@ -12821,8 +13181,7 @@
           <w:sz w:val="27"/>
           <w:szCs w:val="27"/>
         </w:rPr>
-        <w:t xml:space="preserve"> </w:t>
-      </w:r>
+      </w:pPr>
     </w:p>
     <w:p>
       <w:pPr>
@@ -12836,264 +13195,6 @@
           <w:szCs w:val="27"/>
         </w:rPr>
       </w:pPr>
-      <w:r>
-        <w:rPr>
-          <w:rFonts w:ascii="Times New Roman" w:hAnsi="Times New Roman" w:cs="Times New Roman" w:hint="eastAsia"/>
-          <w:b/>
-          <w:bCs/>
-          <w:sz w:val="27"/>
-          <w:szCs w:val="27"/>
-        </w:rPr>
-        <w:t>使用指引</w:t>
-      </w:r>
-    </w:p>
-    <w:p>
-      <w:pPr>
-        <w:spacing w:before="100" w:beforeAutospacing="1" w:after="100" w:afterAutospacing="1" w:line="240" w:lineRule="auto"/>
-        <w:outlineLvl w:val="2"/>
-        <w:rPr>
-          <w:rFonts w:ascii="Courier New" w:eastAsia="Times New Roman" w:hAnsi="Courier New" w:cs="Courier New"/>
-          <w:b/>
-          <w:bCs/>
-          <w:sz w:val="20"/>
-          <w:szCs w:val="20"/>
-        </w:rPr>
-      </w:pPr>
-    </w:p>
-    <w:p>
-      <w:pPr>
-        <w:spacing w:before="100" w:beforeAutospacing="1" w:after="100" w:afterAutospacing="1" w:line="240" w:lineRule="auto"/>
-        <w:outlineLvl w:val="2"/>
-        <w:rPr>
-          <w:rFonts w:ascii="Courier New" w:eastAsia="Times New Roman" w:hAnsi="Courier New" w:cs="Courier New"/>
-          <w:b/>
-          <w:bCs/>
-          <w:sz w:val="20"/>
-          <w:szCs w:val="20"/>
-        </w:rPr>
-      </w:pPr>
-      <w:r>
-        <w:rPr>
-          <w:rFonts w:ascii="Microsoft YaHei" w:eastAsia="Microsoft YaHei" w:hAnsi="Microsoft YaHei" w:cs="Microsoft YaHei" w:hint="eastAsia"/>
-          <w:b/>
-          <w:bCs/>
-          <w:sz w:val="20"/>
-          <w:szCs w:val="20"/>
-        </w:rPr>
-        <w:t>方法</w:t>
-      </w:r>
-      <w:r>
-        <w:rPr>
-          <w:rFonts w:ascii="Courier New" w:eastAsia="Times New Roman" w:hAnsi="Courier New" w:cs="Courier New" w:hint="eastAsia"/>
-          <w:b/>
-          <w:bCs/>
-          <w:sz w:val="20"/>
-          <w:szCs w:val="20"/>
-        </w:rPr>
-        <w:t xml:space="preserve"> </w:t>
-      </w:r>
-      <w:r>
-        <w:rPr>
-          <w:rFonts w:ascii="Courier New" w:eastAsia="Times New Roman" w:hAnsi="Courier New" w:cs="Courier New" w:hint="eastAsia"/>
-          <w:b/>
-          <w:bCs/>
-          <w:sz w:val="20"/>
-          <w:szCs w:val="20"/>
-        </w:rPr>
-        <w:tab/>
-      </w:r>
-      <w:r>
-        <w:rPr>
-          <w:rFonts w:ascii="Courier New" w:eastAsia="Times New Roman" w:hAnsi="Courier New" w:cs="Courier New" w:hint="eastAsia"/>
-          <w:b/>
-          <w:bCs/>
-          <w:sz w:val="20"/>
-          <w:szCs w:val="20"/>
-        </w:rPr>
-        <w:tab/>
-      </w:r>
-      <w:r>
-        <w:rPr>
-          <w:rFonts w:ascii="Microsoft YaHei" w:eastAsia="Microsoft YaHei" w:hAnsi="Microsoft YaHei" w:cs="Microsoft YaHei" w:hint="eastAsia"/>
-          <w:b/>
-          <w:bCs/>
-          <w:sz w:val="20"/>
-          <w:szCs w:val="20"/>
-        </w:rPr>
-        <w:t>描述</w:t>
-      </w:r>
-    </w:p>
-    <w:p>
-      <w:pPr>
-        <w:spacing w:before="100" w:beforeAutospacing="1" w:after="100" w:afterAutospacing="1" w:line="240" w:lineRule="auto"/>
-        <w:outlineLvl w:val="2"/>
-        <w:rPr>
-          <w:rFonts w:ascii="Courier New" w:eastAsia="Times New Roman" w:hAnsi="Courier New" w:cs="Courier New"/>
-          <w:b/>
-          <w:bCs/>
-          <w:sz w:val="20"/>
-          <w:szCs w:val="20"/>
-        </w:rPr>
-      </w:pPr>
-      <w:r>
-        <w:rPr>
-          <w:rFonts w:ascii="Courier New" w:eastAsia="Times New Roman" w:hAnsi="Courier New" w:cs="Courier New" w:hint="eastAsia"/>
-          <w:b/>
-          <w:bCs/>
-          <w:sz w:val="20"/>
-          <w:szCs w:val="20"/>
-        </w:rPr>
-        <w:t>GetSender</w:t>
-      </w:r>
-      <w:r>
-        <w:rPr>
-          <w:rFonts w:ascii="Courier New" w:eastAsia="Times New Roman" w:hAnsi="Courier New" w:cs="Courier New" w:hint="eastAsia"/>
-          <w:b/>
-          <w:bCs/>
-          <w:sz w:val="20"/>
-          <w:szCs w:val="20"/>
-        </w:rPr>
-        <w:tab/>
-      </w:r>
-      <w:r>
-        <w:rPr>
-          <w:rFonts w:ascii="Microsoft YaHei" w:eastAsia="Microsoft YaHei" w:hAnsi="Microsoft YaHei" w:cs="Microsoft YaHei" w:hint="eastAsia"/>
-          <w:b/>
-          <w:bCs/>
-          <w:sz w:val="20"/>
-          <w:szCs w:val="20"/>
-        </w:rPr>
-        <w:t>获取发送方式</w:t>
-      </w:r>
-    </w:p>
-    <w:p>
-      <w:pPr>
-        <w:spacing w:before="100" w:beforeAutospacing="1" w:after="100" w:afterAutospacing="1" w:line="240" w:lineRule="auto"/>
-        <w:outlineLvl w:val="2"/>
-        <w:rPr>
-          <w:rFonts w:ascii="Courier New" w:eastAsia="Times New Roman" w:hAnsi="Courier New" w:cs="Courier New"/>
-          <w:b/>
-          <w:bCs/>
-          <w:sz w:val="20"/>
-          <w:szCs w:val="20"/>
-        </w:rPr>
-      </w:pPr>
-      <w:r>
-        <w:rPr>
-          <w:rFonts w:ascii="Courier New" w:eastAsia="Times New Roman" w:hAnsi="Courier New" w:cs="Courier New" w:hint="eastAsia"/>
-          <w:b/>
-          <w:bCs/>
-          <w:sz w:val="20"/>
-          <w:szCs w:val="20"/>
-        </w:rPr>
-        <w:t>SetProject</w:t>
-      </w:r>
-      <w:r>
-        <w:rPr>
-          <w:rFonts w:ascii="Courier New" w:eastAsia="Times New Roman" w:hAnsi="Courier New" w:cs="Courier New" w:hint="eastAsia"/>
-          <w:b/>
-          <w:bCs/>
-          <w:sz w:val="20"/>
-          <w:szCs w:val="20"/>
-        </w:rPr>
-        <w:tab/>
-      </w:r>
-      <w:r>
-        <w:rPr>
-          <w:rFonts w:ascii="Microsoft YaHei" w:eastAsia="Microsoft YaHei" w:hAnsi="Microsoft YaHei" w:cs="Microsoft YaHei" w:hint="eastAsia"/>
-          <w:b/>
-          <w:bCs/>
-          <w:sz w:val="20"/>
-          <w:szCs w:val="20"/>
-        </w:rPr>
-        <w:t>设置短信项目标记</w:t>
-      </w:r>
-    </w:p>
-    <w:p>
-      <w:pPr>
-        <w:spacing w:before="100" w:beforeAutospacing="1" w:after="100" w:afterAutospacing="1" w:line="240" w:lineRule="auto"/>
-        <w:outlineLvl w:val="2"/>
-        <w:rPr>
-          <w:rFonts w:ascii="Courier New" w:eastAsia="Times New Roman" w:hAnsi="Courier New" w:cs="Courier New"/>
-          <w:b/>
-          <w:bCs/>
-          <w:sz w:val="20"/>
-          <w:szCs w:val="20"/>
-        </w:rPr>
-      </w:pPr>
-      <w:r>
-        <w:rPr>
-          <w:rFonts w:ascii="Courier New" w:eastAsia="Times New Roman" w:hAnsi="Courier New" w:cs="Courier New" w:hint="eastAsia"/>
-          <w:b/>
-          <w:bCs/>
-          <w:sz w:val="20"/>
-          <w:szCs w:val="20"/>
-        </w:rPr>
-        <w:t>SetMulti</w:t>
-      </w:r>
-      <w:r>
-        <w:rPr>
-          <w:rFonts w:ascii="Courier New" w:eastAsia="Times New Roman" w:hAnsi="Courier New" w:cs="Courier New" w:hint="eastAsia"/>
-          <w:b/>
-          <w:bCs/>
-          <w:sz w:val="20"/>
-          <w:szCs w:val="20"/>
-        </w:rPr>
-        <w:tab/>
-      </w:r>
-      <w:r>
-        <w:rPr>
-          <w:rFonts w:ascii="Microsoft YaHei" w:eastAsia="Microsoft YaHei" w:hAnsi="Microsoft YaHei" w:cs="Microsoft YaHei" w:hint="eastAsia"/>
-          <w:b/>
-          <w:bCs/>
-          <w:sz w:val="20"/>
-          <w:szCs w:val="20"/>
-        </w:rPr>
-        <w:t>设置对个发送对象信息</w:t>
-      </w:r>
-    </w:p>
-    <w:p>
-      <w:pPr>
-        <w:spacing w:before="100" w:beforeAutospacing="1" w:after="100" w:afterAutospacing="1" w:line="240" w:lineRule="auto"/>
-        <w:outlineLvl w:val="2"/>
-        <w:rPr>
-          <w:rFonts w:ascii="Courier New" w:eastAsia="Times New Roman" w:hAnsi="Courier New" w:cs="Courier New"/>
-          <w:b/>
-          <w:bCs/>
-          <w:sz w:val="20"/>
-          <w:szCs w:val="20"/>
-        </w:rPr>
-      </w:pPr>
-      <w:r>
-        <w:rPr>
-          <w:rFonts w:ascii="Courier New" w:eastAsia="Times New Roman" w:hAnsi="Courier New" w:cs="Courier New" w:hint="eastAsia"/>
-          <w:b/>
-          <w:bCs/>
-          <w:sz w:val="20"/>
-          <w:szCs w:val="20"/>
-        </w:rPr>
-        <w:t>MultiXSend</w:t>
-      </w:r>
-      <w:r>
-        <w:rPr>
-          <w:rFonts w:ascii="Courier New" w:eastAsia="Times New Roman" w:hAnsi="Courier New" w:cs="Courier New" w:hint="eastAsia"/>
-          <w:b/>
-          <w:bCs/>
-          <w:sz w:val="20"/>
-          <w:szCs w:val="20"/>
-        </w:rPr>
-        <w:tab/>
-      </w:r>
-      <w:r>
-        <w:rPr>
-          <w:rFonts w:ascii="Microsoft YaHei" w:eastAsia="Microsoft YaHei" w:hAnsi="Microsoft YaHei" w:cs="Microsoft YaHei" w:hint="eastAsia"/>
-          <w:b/>
-          <w:bCs/>
-          <w:sz w:val="20"/>
-          <w:szCs w:val="20"/>
-        </w:rPr>
-        <w:t>同时向多个联系人发送短信</w:t>
-      </w:r>
     </w:p>
     <w:p>
       <w:pPr>
@@ -13122,108 +13223,7 @@
       </w:pPr>
       <w:r>
         <w:rPr>
-          <w:rFonts w:ascii="Times New Roman" w:hAnsi="Times New Roman" w:cs="Times New Roman" w:hint="eastAsia"/>
-          <w:b/>
-          <w:bCs/>
-          <w:sz w:val="27"/>
-          <w:szCs w:val="27"/>
-        </w:rPr>
-        <w:t>代码示例</w:t>
-      </w:r>
-    </w:p>
-    <w:p>
-      <w:pPr>
-        <w:spacing w:before="100" w:beforeAutospacing="1" w:after="100" w:afterAutospacing="1" w:line="240" w:lineRule="auto"/>
-        <w:outlineLvl w:val="2"/>
-        <w:rPr>
-          <w:rFonts w:ascii="Times New Roman" w:hAnsi="Times New Roman" w:cs="Times New Roman"/>
-          <w:b/>
-          <w:bCs/>
-          <w:sz w:val="27"/>
-          <w:szCs w:val="27"/>
-        </w:rPr>
-      </w:pPr>
-    </w:p>
-    <w:p>
-      <w:pPr>
-        <w:spacing w:before="100" w:beforeAutospacing="1" w:after="100" w:afterAutospacing="1" w:line="240" w:lineRule="auto"/>
-        <w:outlineLvl w:val="2"/>
-        <w:rPr>
-          <w:rFonts w:ascii="Times New Roman" w:hAnsi="Times New Roman" w:cs="Times New Roman"/>
-          <w:b/>
-          <w:bCs/>
-          <w:sz w:val="27"/>
-          <w:szCs w:val="27"/>
-        </w:rPr>
-      </w:pPr>
-    </w:p>
-    <w:p>
-      <w:pPr>
-        <w:spacing w:before="100" w:beforeAutospacing="1" w:after="100" w:afterAutospacing="1" w:line="240" w:lineRule="auto"/>
-        <w:outlineLvl w:val="2"/>
-        <w:rPr>
-          <w:rFonts w:ascii="Times New Roman" w:hAnsi="Times New Roman" w:cs="Times New Roman"/>
-          <w:b/>
-          <w:bCs/>
-          <w:sz w:val="27"/>
-          <w:szCs w:val="27"/>
-        </w:rPr>
-      </w:pPr>
-    </w:p>
-    <w:p>
-      <w:pPr>
-        <w:spacing w:before="100" w:beforeAutospacing="1" w:after="100" w:afterAutospacing="1" w:line="240" w:lineRule="auto"/>
-        <w:outlineLvl w:val="2"/>
-        <w:rPr>
-          <w:rFonts w:ascii="Times New Roman" w:hAnsi="Times New Roman" w:cs="Times New Roman"/>
-          <w:b/>
-          <w:bCs/>
-          <w:sz w:val="27"/>
-          <w:szCs w:val="27"/>
-        </w:rPr>
-      </w:pPr>
-    </w:p>
-    <w:p>
-      <w:pPr>
-        <w:spacing w:before="100" w:beforeAutospacing="1" w:after="100" w:afterAutospacing="1" w:line="240" w:lineRule="auto"/>
-        <w:outlineLvl w:val="2"/>
-        <w:rPr>
-          <w:rFonts w:ascii="Times New Roman" w:hAnsi="Times New Roman" w:cs="Times New Roman" w:hint="eastAsia"/>
-          <w:b/>
-          <w:bCs/>
-          <w:sz w:val="27"/>
-          <w:szCs w:val="27"/>
-        </w:rPr>
-      </w:pPr>
-    </w:p>
-    <w:p>
-      <w:pPr>
-        <w:spacing w:before="100" w:beforeAutospacing="1" w:after="100" w:afterAutospacing="1" w:line="240" w:lineRule="auto"/>
-        <w:outlineLvl w:val="2"/>
-        <w:rPr>
-          <w:rFonts w:ascii="Times New Roman" w:hAnsi="Times New Roman" w:cs="Times New Roman"/>
-          <w:b/>
-          <w:bCs/>
-          <w:sz w:val="27"/>
-          <w:szCs w:val="27"/>
-        </w:rPr>
-      </w:pPr>
-    </w:p>
-    <w:p>
-      <w:pPr>
-        <w:spacing w:before="100" w:beforeAutospacing="1" w:after="100" w:afterAutospacing="1" w:line="240" w:lineRule="auto"/>
-        <w:outlineLvl w:val="2"/>
-        <w:rPr>
-          <w:rFonts w:ascii="Times New Roman" w:hAnsi="Times New Roman" w:cs="Times New Roman"/>
-          <w:b/>
-          <w:bCs/>
-          <w:sz w:val="27"/>
-          <w:szCs w:val="27"/>
-        </w:rPr>
-      </w:pPr>
-      <w:r>
-        <w:rPr>
-          <w:rFonts w:ascii="SimSun" w:eastAsia="SimSun" w:hAnsi="SimSun" w:cs="SimSun" w:hint="eastAsia"/>
+          <w:rFonts w:ascii="宋体" w:eastAsia="宋体" w:hAnsi="宋体" w:cs="宋体" w:hint="eastAsia"/>
           <w:b/>
           <w:bCs/>
           <w:noProof/>
@@ -13987,15 +13987,13 @@
         <w:spacing w:before="100" w:beforeAutospacing="1" w:after="100" w:afterAutospacing="1" w:line="240" w:lineRule="auto"/>
         <w:outlineLvl w:val="2"/>
         <w:rPr>
-          <w:rFonts w:ascii="Times New Roman" w:hAnsi="Times New Roman" w:cs="Times New Roman" w:hint="eastAsia"/>
-          <w:b/>
-          <w:bCs/>
-          <w:sz w:val="27"/>
-          <w:szCs w:val="27"/>
-        </w:rPr>
-      </w:pPr>
-      <w:bookmarkStart w:id="0" w:name="_GoBack"/>
-      <w:bookmarkEnd w:id="0"/>
+          <w:rFonts w:ascii="Times New Roman" w:hAnsi="Times New Roman" w:cs="Times New Roman"/>
+          <w:b/>
+          <w:bCs/>
+          <w:sz w:val="27"/>
+          <w:szCs w:val="27"/>
+        </w:rPr>
+      </w:pPr>
     </w:p>
     <w:p>
       <w:pPr>
@@ -14169,7 +14167,7 @@
           <w:sz w:val="20"/>
           <w:szCs w:val="20"/>
         </w:rPr>
-        <w:t>VoiceSend voiceSend = new VoiceSend(appConfig);</w:t>
+        <w:t>VoiceVerify</w:t>
       </w:r>
       <w:r>
         <w:rPr>
@@ -14179,6 +14177,48 @@
           <w:sz w:val="20"/>
           <w:szCs w:val="20"/>
         </w:rPr>
+        <w:t xml:space="preserve"> voiceVerify</w:t>
+      </w:r>
+      <w:bookmarkStart w:id="0" w:name="_GoBack"/>
+      <w:bookmarkEnd w:id="0"/>
+      <w:r>
+        <w:rPr>
+          <w:rFonts w:ascii="Courier New" w:eastAsia="Times New Roman" w:hAnsi="Courier New" w:cs="Courier New"/>
+          <w:b/>
+          <w:bCs/>
+          <w:sz w:val="20"/>
+          <w:szCs w:val="20"/>
+        </w:rPr>
+        <w:t xml:space="preserve"> = new </w:t>
+      </w:r>
+      <w:r>
+        <w:rPr>
+          <w:rFonts w:ascii="Courier New" w:eastAsia="Times New Roman" w:hAnsi="Courier New" w:cs="Courier New"/>
+          <w:b/>
+          <w:bCs/>
+          <w:sz w:val="20"/>
+          <w:szCs w:val="20"/>
+        </w:rPr>
+        <w:t>VoiceVerify</w:t>
+      </w:r>
+      <w:r>
+        <w:rPr>
+          <w:rFonts w:ascii="Courier New" w:eastAsia="Times New Roman" w:hAnsi="Courier New" w:cs="Courier New"/>
+          <w:b/>
+          <w:bCs/>
+          <w:sz w:val="20"/>
+          <w:szCs w:val="20"/>
+        </w:rPr>
+        <w:t>(appConfig);</w:t>
+      </w:r>
+      <w:r>
+        <w:rPr>
+          <w:rFonts w:ascii="Courier New" w:eastAsia="Times New Roman" w:hAnsi="Courier New" w:cs="Courier New"/>
+          <w:b/>
+          <w:bCs/>
+          <w:sz w:val="20"/>
+          <w:szCs w:val="20"/>
+        </w:rPr>
         <w:tab/>
         <w:t xml:space="preserve">   </w:t>
       </w:r>
@@ -14188,21 +14228,21 @@
         <w:spacing w:before="100" w:beforeAutospacing="1" w:after="100" w:afterAutospacing="1" w:line="240" w:lineRule="auto"/>
         <w:outlineLvl w:val="2"/>
         <w:rPr>
+          <w:rFonts w:ascii="Times New Roman" w:hAnsi="Times New Roman" w:cs="Times New Roman"/>
+          <w:b/>
+          <w:bCs/>
+          <w:sz w:val="27"/>
+          <w:szCs w:val="27"/>
+        </w:rPr>
+      </w:pPr>
+      <w:r>
+        <w:rPr>
           <w:rFonts w:ascii="Times New Roman" w:hAnsi="Times New Roman" w:cs="Times New Roman" w:hint="eastAsia"/>
           <w:b/>
           <w:bCs/>
           <w:sz w:val="27"/>
           <w:szCs w:val="27"/>
         </w:rPr>
-      </w:pPr>
-      <w:r>
-        <w:rPr>
-          <w:rFonts w:ascii="Times New Roman" w:hAnsi="Times New Roman" w:cs="Times New Roman" w:hint="eastAsia"/>
-          <w:b/>
-          <w:bCs/>
-          <w:sz w:val="27"/>
-          <w:szCs w:val="27"/>
-        </w:rPr>
         <w:t>使用指引</w:t>
       </w:r>
     </w:p>
@@ -14220,7 +14260,7 @@
       </w:pPr>
       <w:r>
         <w:rPr>
-          <w:rFonts w:ascii="Microsoft YaHei" w:eastAsia="Microsoft YaHei" w:hAnsi="Microsoft YaHei" w:cs="Microsoft YaHei" w:hint="eastAsia"/>
+          <w:rFonts w:ascii="微软雅黑" w:eastAsia="微软雅黑" w:hAnsi="微软雅黑" w:cs="微软雅黑" w:hint="eastAsia"/>
           <w:b/>
           <w:bCs/>
           <w:sz w:val="20"/>
@@ -14260,7 +14300,7 @@
       </w:r>
       <w:r>
         <w:rPr>
-          <w:rFonts w:ascii="Microsoft YaHei" w:eastAsia="Microsoft YaHei" w:hAnsi="Microsoft YaHei" w:cs="Microsoft YaHei" w:hint="eastAsia"/>
+          <w:rFonts w:ascii="微软雅黑" w:eastAsia="微软雅黑" w:hAnsi="微软雅黑" w:cs="微软雅黑" w:hint="eastAsia"/>
           <w:b/>
           <w:bCs/>
           <w:sz w:val="20"/>
@@ -14274,7 +14314,7 @@
         <w:spacing w:before="100" w:beforeAutospacing="1" w:after="100" w:afterAutospacing="1" w:line="240" w:lineRule="auto"/>
         <w:outlineLvl w:val="2"/>
         <w:rPr>
-          <w:rFonts w:ascii="Courier New" w:hAnsi="Courier New" w:cs="Courier New" w:hint="eastAsia"/>
+          <w:rFonts w:ascii="Courier New" w:hAnsi="Courier New" w:cs="Courier New"/>
           <w:b/>
           <w:bCs/>
           <w:sz w:val="20"/>
@@ -14314,7 +14354,7 @@
       </w:r>
       <w:r>
         <w:rPr>
-          <w:rFonts w:ascii="Microsoft YaHei" w:eastAsia="Microsoft YaHei" w:hAnsi="Microsoft YaHei" w:cs="Microsoft YaHei" w:hint="eastAsia"/>
+          <w:rFonts w:ascii="微软雅黑" w:eastAsia="微软雅黑" w:hAnsi="微软雅黑" w:cs="微软雅黑" w:hint="eastAsia"/>
           <w:b/>
           <w:bCs/>
           <w:sz w:val="20"/>
@@ -14334,7 +14374,7 @@
       </w:r>
       <w:r>
         <w:rPr>
-          <w:rFonts w:ascii="Microsoft YaHei" w:eastAsia="Microsoft YaHei" w:hAnsi="Microsoft YaHei" w:cs="Microsoft YaHei" w:hint="eastAsia"/>
+          <w:rFonts w:ascii="微软雅黑" w:eastAsia="微软雅黑" w:hAnsi="微软雅黑" w:cs="微软雅黑" w:hint="eastAsia"/>
           <w:b/>
           <w:bCs/>
           <w:sz w:val="20"/>
@@ -14348,13 +14388,23 @@
         <w:spacing w:before="100" w:beforeAutospacing="1" w:after="100" w:afterAutospacing="1" w:line="240" w:lineRule="auto"/>
         <w:outlineLvl w:val="2"/>
         <w:rPr>
+          <w:rFonts w:ascii="Courier New" w:eastAsia="Times New Roman" w:hAnsi="Courier New" w:cs="Courier New"/>
+          <w:b/>
+          <w:bCs/>
+          <w:sz w:val="20"/>
+          <w:szCs w:val="20"/>
+        </w:rPr>
+      </w:pPr>
+      <w:r>
+        <w:rPr>
           <w:rFonts w:ascii="Courier New" w:eastAsia="Times New Roman" w:hAnsi="Courier New" w:cs="Courier New" w:hint="eastAsia"/>
           <w:b/>
           <w:bCs/>
           <w:sz w:val="20"/>
           <w:szCs w:val="20"/>
         </w:rPr>
-      </w:pPr>
+        <w:t>Set</w:t>
+      </w:r>
       <w:r>
         <w:rPr>
           <w:rFonts w:ascii="Courier New" w:eastAsia="Times New Roman" w:hAnsi="Courier New" w:cs="Courier New" w:hint="eastAsia"/>
@@ -14363,7 +14413,7 @@
           <w:sz w:val="20"/>
           <w:szCs w:val="20"/>
         </w:rPr>
-        <w:t xml:space="preserve">AddCode </w:t>
+        <w:t xml:space="preserve">Code </w:t>
       </w:r>
       <w:r>
         <w:rPr>
@@ -14377,7 +14427,7 @@
       </w:r>
       <w:r>
         <w:rPr>
-          <w:rFonts w:ascii="Microsoft YaHei" w:eastAsia="Microsoft YaHei" w:hAnsi="Microsoft YaHei" w:cs="Microsoft YaHei" w:hint="eastAsia"/>
+          <w:rFonts w:ascii="微软雅黑" w:eastAsia="微软雅黑" w:hAnsi="微软雅黑" w:cs="微软雅黑" w:hint="eastAsia"/>
           <w:b/>
           <w:bCs/>
           <w:sz w:val="20"/>
@@ -14397,7 +14447,7 @@
       </w:r>
       <w:r>
         <w:rPr>
-          <w:rFonts w:ascii="Microsoft YaHei" w:eastAsia="Microsoft YaHei" w:hAnsi="Microsoft YaHei" w:cs="Microsoft YaHei" w:hint="eastAsia"/>
+          <w:rFonts w:ascii="微软雅黑" w:eastAsia="微软雅黑" w:hAnsi="微软雅黑" w:cs="微软雅黑" w:hint="eastAsia"/>
           <w:b/>
           <w:bCs/>
           <w:sz w:val="20"/>
@@ -14411,21 +14461,21 @@
         <w:spacing w:before="100" w:beforeAutospacing="1" w:after="100" w:afterAutospacing="1" w:line="240" w:lineRule="auto"/>
         <w:outlineLvl w:val="2"/>
         <w:rPr>
+          <w:rFonts w:ascii="Courier New" w:eastAsia="Times New Roman" w:hAnsi="Courier New" w:cs="Courier New"/>
+          <w:b/>
+          <w:bCs/>
+          <w:sz w:val="20"/>
+          <w:szCs w:val="20"/>
+        </w:rPr>
+      </w:pPr>
+      <w:r>
+        <w:rPr>
           <w:rFonts w:ascii="Courier New" w:eastAsia="Times New Roman" w:hAnsi="Courier New" w:cs="Courier New" w:hint="eastAsia"/>
           <w:b/>
           <w:bCs/>
           <w:sz w:val="20"/>
           <w:szCs w:val="20"/>
         </w:rPr>
-      </w:pPr>
-      <w:r>
-        <w:rPr>
-          <w:rFonts w:ascii="Courier New" w:eastAsia="Times New Roman" w:hAnsi="Courier New" w:cs="Courier New" w:hint="eastAsia"/>
-          <w:b/>
-          <w:bCs/>
-          <w:sz w:val="20"/>
-          <w:szCs w:val="20"/>
-        </w:rPr>
         <w:t>GetSender</w:t>
       </w:r>
       <w:r>
@@ -14440,7 +14490,7 @@
       </w:r>
       <w:r>
         <w:rPr>
-          <w:rFonts w:ascii="Microsoft YaHei" w:eastAsia="Microsoft YaHei" w:hAnsi="Microsoft YaHei" w:cs="Microsoft YaHei" w:hint="eastAsia"/>
+          <w:rFonts w:ascii="微软雅黑" w:eastAsia="微软雅黑" w:hAnsi="微软雅黑" w:cs="微软雅黑" w:hint="eastAsia"/>
           <w:b/>
           <w:bCs/>
           <w:sz w:val="20"/>
@@ -14454,7 +14504,7 @@
         <w:spacing w:before="100" w:beforeAutospacing="1" w:after="100" w:afterAutospacing="1" w:line="240" w:lineRule="auto"/>
         <w:outlineLvl w:val="2"/>
         <w:rPr>
-          <w:rFonts w:ascii="Times New Roman" w:hAnsi="Times New Roman" w:cs="Times New Roman" w:hint="eastAsia"/>
+          <w:rFonts w:ascii="Times New Roman" w:hAnsi="Times New Roman" w:cs="Times New Roman"/>
           <w:b/>
           <w:bCs/>
           <w:sz w:val="27"/>
@@ -14469,7 +14519,7 @@
           <w:sz w:val="20"/>
           <w:szCs w:val="20"/>
         </w:rPr>
-        <w:t>VoiceVerify</w:t>
+        <w:t>Verify</w:t>
       </w:r>
       <w:r>
         <w:rPr>
@@ -14556,7 +14606,7 @@
       </w:pPr>
       <w:r>
         <w:rPr>
-          <w:rFonts w:ascii="SimSun" w:eastAsia="SimSun" w:hAnsi="SimSun" w:cs="SimSun" w:hint="eastAsia"/>
+          <w:rFonts w:ascii="宋体" w:eastAsia="宋体" w:hAnsi="宋体" w:cs="宋体" w:hint="eastAsia"/>
           <w:b/>
           <w:bCs/>
           <w:noProof/>
@@ -14624,8 +14674,10 @@
                               <w:autoSpaceDN w:val="0"/>
                               <w:adjustRightInd w:val="0"/>
                               <w:spacing w:after="0" w:line="240" w:lineRule="auto"/>
-                              <w:ind w:firstLineChars="250" w:firstLine="550"/>
                             </w:pPr>
+                            <w:r>
+                              <w:t xml:space="preserve">         </w:t>
+                            </w:r>
                             <w:r>
                               <w:t>IAppConfig appConfig = new VoiceAppConfig("APP_ID","APP_Key");</w:t>
                             </w:r>
@@ -14637,10 +14689,72 @@
                               <w:autoSpaceDN w:val="0"/>
                               <w:adjustRightInd w:val="0"/>
                               <w:spacing w:after="0" w:line="240" w:lineRule="auto"/>
-                              <w:ind w:firstLineChars="250" w:firstLine="550"/>
+                              <w:ind w:firstLineChars="250" w:firstLine="502"/>
                             </w:pPr>
                             <w:r>
-                              <w:t>VoiceSend voiceSend = new VoiceSend(appConfig);</w:t>
+                              <w:rPr>
+                                <w:rFonts w:ascii="Courier New" w:eastAsia="Times New Roman" w:hAnsi="Courier New" w:cs="Courier New"/>
+                                <w:b/>
+                                <w:bCs/>
+                                <w:sz w:val="20"/>
+                                <w:szCs w:val="20"/>
+                              </w:rPr>
+                              <w:t>V</w:t>
+                            </w:r>
+                            <w:r>
+                              <w:rPr>
+                                <w:rFonts w:ascii="Courier New" w:eastAsia="Times New Roman" w:hAnsi="Courier New" w:cs="Courier New"/>
+                                <w:b/>
+                                <w:bCs/>
+                                <w:sz w:val="20"/>
+                                <w:szCs w:val="20"/>
+                              </w:rPr>
+                              <w:t>oiceVerify</w:t>
+                            </w:r>
+                            <w:r>
+                              <w:t xml:space="preserve"> </w:t>
+                            </w:r>
+                            <w:r>
+                              <w:rPr>
+                                <w:rFonts w:ascii="Courier New" w:eastAsia="Times New Roman" w:hAnsi="Courier New" w:cs="Courier New"/>
+                                <w:b/>
+                                <w:bCs/>
+                                <w:sz w:val="20"/>
+                                <w:szCs w:val="20"/>
+                              </w:rPr>
+                              <w:t>v</w:t>
+                            </w:r>
+                            <w:r>
+                              <w:rPr>
+                                <w:rFonts w:ascii="Courier New" w:eastAsia="Times New Roman" w:hAnsi="Courier New" w:cs="Courier New"/>
+                                <w:b/>
+                                <w:bCs/>
+                                <w:sz w:val="20"/>
+                                <w:szCs w:val="20"/>
+                              </w:rPr>
+                              <w:t>oiceVerify</w:t>
+                            </w:r>
+                            <w:r>
+                              <w:t xml:space="preserve"> </w:t>
+                            </w:r>
+                            <w:r>
+                              <w:t xml:space="preserve">= new </w:t>
+                            </w:r>
+                            <w:r>
+                              <w:rPr>
+                                <w:rFonts w:ascii="Courier New" w:eastAsia="Times New Roman" w:hAnsi="Courier New" w:cs="Courier New"/>
+                                <w:b/>
+                                <w:bCs/>
+                                <w:sz w:val="20"/>
+                                <w:szCs w:val="20"/>
+                              </w:rPr>
+                              <w:t>VoiceVerify</w:t>
+                            </w:r>
+                            <w:r>
+                              <w:t xml:space="preserve"> </w:t>
+                            </w:r>
+                            <w:r>
+                              <w:t>(appConfig);</w:t>
                             </w:r>
                             <w:r>
                               <w:tab/>
@@ -14654,10 +14768,30 @@
                               <w:autoSpaceDN w:val="0"/>
                               <w:adjustRightInd w:val="0"/>
                               <w:spacing w:after="0" w:line="240" w:lineRule="auto"/>
-                              <w:ind w:firstLineChars="250" w:firstLine="550"/>
+                              <w:ind w:firstLineChars="250" w:firstLine="502"/>
                             </w:pPr>
                             <w:r>
-                              <w:t>voiceSend.AddTo("</w:t>
+                              <w:rPr>
+                                <w:rFonts w:ascii="Courier New" w:eastAsia="Times New Roman" w:hAnsi="Courier New" w:cs="Courier New"/>
+                                <w:b/>
+                                <w:bCs/>
+                                <w:sz w:val="20"/>
+                                <w:szCs w:val="20"/>
+                              </w:rPr>
+                              <w:t>v</w:t>
+                            </w:r>
+                            <w:r>
+                              <w:rPr>
+                                <w:rFonts w:ascii="Courier New" w:eastAsia="Times New Roman" w:hAnsi="Courier New" w:cs="Courier New"/>
+                                <w:b/>
+                                <w:bCs/>
+                                <w:sz w:val="20"/>
+                                <w:szCs w:val="20"/>
+                              </w:rPr>
+                              <w:t>oiceVerify</w:t>
+                            </w:r>
+                            <w:r>
+                              <w:t>.AddTo("</w:t>
                             </w:r>
                             <w:r>
                               <w:rPr>
@@ -14715,7 +14849,30 @@
                               <w:spacing w:after="0" w:line="240" w:lineRule="auto"/>
                             </w:pPr>
                             <w:r>
-                              <w:t xml:space="preserve">            voiceSend.AddCode("1234");</w:t>
+                              <w:t xml:space="preserve">            </w:t>
+                            </w:r>
+                            <w:r>
+                              <w:rPr>
+                                <w:rFonts w:ascii="Courier New" w:eastAsia="Times New Roman" w:hAnsi="Courier New" w:cs="Courier New"/>
+                                <w:b/>
+                                <w:bCs/>
+                                <w:sz w:val="20"/>
+                                <w:szCs w:val="20"/>
+                              </w:rPr>
+                              <w:t>v</w:t>
+                            </w:r>
+                            <w:r>
+                              <w:rPr>
+                                <w:rFonts w:ascii="Courier New" w:eastAsia="Times New Roman" w:hAnsi="Courier New" w:cs="Courier New"/>
+                                <w:b/>
+                                <w:bCs/>
+                                <w:sz w:val="20"/>
+                                <w:szCs w:val="20"/>
+                              </w:rPr>
+                              <w:t>oiceVerify</w:t>
+                            </w:r>
+                            <w:r>
+                              <w:t>.AddCode("1234");</w:t>
                             </w:r>
                           </w:p>
                           <w:p>
@@ -14748,7 +14905,33 @@
                               <w:spacing w:after="0" w:line="240" w:lineRule="auto"/>
                             </w:pPr>
                             <w:r>
-                              <w:t xml:space="preserve">            if (voiceSend.VoiceVerify(out returnMessage) == false)</w:t>
+                              <w:t xml:space="preserve">            if (</w:t>
+                            </w:r>
+                            <w:r>
+                              <w:rPr>
+                                <w:rFonts w:ascii="Courier New" w:eastAsia="Times New Roman" w:hAnsi="Courier New" w:cs="Courier New"/>
+                                <w:b/>
+                                <w:bCs/>
+                                <w:sz w:val="20"/>
+                                <w:szCs w:val="20"/>
+                              </w:rPr>
+                              <w:t>v</w:t>
+                            </w:r>
+                            <w:r>
+                              <w:rPr>
+                                <w:rFonts w:ascii="Courier New" w:eastAsia="Times New Roman" w:hAnsi="Courier New" w:cs="Courier New"/>
+                                <w:b/>
+                                <w:bCs/>
+                                <w:sz w:val="20"/>
+                                <w:szCs w:val="20"/>
+                              </w:rPr>
+                              <w:t>oiceVerify</w:t>
+                            </w:r>
+                            <w:r>
+                              <w:t>.</w:t>
+                            </w:r>
+                            <w:r>
+                              <w:t>Verify(out returnMessage) == false)</w:t>
                             </w:r>
                           </w:p>
                           <w:p>
@@ -14830,7 +15013,11 @@
           </mc:Choice>
           <mc:Fallback>
             <w:pict>
-              <v:shape w14:anchorId="6CAE4696" id="Text Box 5" o:spid="_x0000_s1034" type="#_x0000_t202" style="position:absolute;margin-left:0;margin-top:31.65pt;width:461.25pt;height:220.5pt;z-index:251675648;visibility:visible;mso-wrap-style:square;mso-height-percent:0;mso-wrap-distance-left:9pt;mso-wrap-distance-top:0;mso-wrap-distance-right:9pt;mso-wrap-distance-bottom:0;mso-position-horizontal:left;mso-position-horizontal-relative:margin;mso-position-vertical:absolute;mso-position-vertical-relative:text;mso-height-percent:0;mso-height-relative:margin;v-text-anchor:top" o:gfxdata="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" fillcolor="#e7e6e6 [3214]" strokeweight=".5pt">
+              <v:shapetype w14:anchorId="6CAE4696" id="_x0000_t202" coordsize="21600,21600" o:spt="202" path="m,l,21600r21600,l21600,xe">
+                <v:stroke joinstyle="miter"/>
+                <v:path gradientshapeok="t" o:connecttype="rect"/>
+              </v:shapetype>
+              <v:shape id="Text Box 5" o:spid="_x0000_s1034" type="#_x0000_t202" style="position:absolute;margin-left:0;margin-top:31.65pt;width:461.25pt;height:220.5pt;z-index:251675648;visibility:visible;mso-wrap-style:square;mso-height-percent:0;mso-wrap-distance-left:9pt;mso-wrap-distance-top:0;mso-wrap-distance-right:9pt;mso-wrap-distance-bottom:0;mso-position-horizontal:left;mso-position-horizontal-relative:margin;mso-position-vertical:absolute;mso-position-vertical-relative:text;mso-height-percent:0;mso-height-relative:margin;v-text-anchor:top" o:gfxdata="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" fillcolor="#e7e6e6 [3214]" strokeweight=".5pt">
                 <v:textbox>
                   <w:txbxContent>
                     <w:p>
@@ -14840,8 +15027,10 @@
                         <w:autoSpaceDN w:val="0"/>
                         <w:adjustRightInd w:val="0"/>
                         <w:spacing w:after="0" w:line="240" w:lineRule="auto"/>
-                        <w:ind w:firstLineChars="250" w:firstLine="550"/>
                       </w:pPr>
+                      <w:r>
+                        <w:t xml:space="preserve">         </w:t>
+                      </w:r>
                       <w:r>
                         <w:t>IAppConfig appConfig = new VoiceAppConfig("APP_ID","APP_Key");</w:t>
                       </w:r>
@@ -14853,10 +15042,72 @@
                         <w:autoSpaceDN w:val="0"/>
                         <w:adjustRightInd w:val="0"/>
                         <w:spacing w:after="0" w:line="240" w:lineRule="auto"/>
-                        <w:ind w:firstLineChars="250" w:firstLine="550"/>
+                        <w:ind w:firstLineChars="250" w:firstLine="502"/>
                       </w:pPr>
                       <w:r>
-                        <w:t>VoiceSend voiceSend = new VoiceSend(appConfig);</w:t>
+                        <w:rPr>
+                          <w:rFonts w:ascii="Courier New" w:eastAsia="Times New Roman" w:hAnsi="Courier New" w:cs="Courier New"/>
+                          <w:b/>
+                          <w:bCs/>
+                          <w:sz w:val="20"/>
+                          <w:szCs w:val="20"/>
+                        </w:rPr>
+                        <w:t>V</w:t>
+                      </w:r>
+                      <w:r>
+                        <w:rPr>
+                          <w:rFonts w:ascii="Courier New" w:eastAsia="Times New Roman" w:hAnsi="Courier New" w:cs="Courier New"/>
+                          <w:b/>
+                          <w:bCs/>
+                          <w:sz w:val="20"/>
+                          <w:szCs w:val="20"/>
+                        </w:rPr>
+                        <w:t>oiceVerify</w:t>
+                      </w:r>
+                      <w:r>
+                        <w:t xml:space="preserve"> </w:t>
+                      </w:r>
+                      <w:r>
+                        <w:rPr>
+                          <w:rFonts w:ascii="Courier New" w:eastAsia="Times New Roman" w:hAnsi="Courier New" w:cs="Courier New"/>
+                          <w:b/>
+                          <w:bCs/>
+                          <w:sz w:val="20"/>
+                          <w:szCs w:val="20"/>
+                        </w:rPr>
+                        <w:t>v</w:t>
+                      </w:r>
+                      <w:r>
+                        <w:rPr>
+                          <w:rFonts w:ascii="Courier New" w:eastAsia="Times New Roman" w:hAnsi="Courier New" w:cs="Courier New"/>
+                          <w:b/>
+                          <w:bCs/>
+                          <w:sz w:val="20"/>
+                          <w:szCs w:val="20"/>
+                        </w:rPr>
+                        <w:t>oiceVerify</w:t>
+                      </w:r>
+                      <w:r>
+                        <w:t xml:space="preserve"> </w:t>
+                      </w:r>
+                      <w:r>
+                        <w:t xml:space="preserve">= new </w:t>
+                      </w:r>
+                      <w:r>
+                        <w:rPr>
+                          <w:rFonts w:ascii="Courier New" w:eastAsia="Times New Roman" w:hAnsi="Courier New" w:cs="Courier New"/>
+                          <w:b/>
+                          <w:bCs/>
+                          <w:sz w:val="20"/>
+                          <w:szCs w:val="20"/>
+                        </w:rPr>
+                        <w:t>VoiceVerify</w:t>
+                      </w:r>
+                      <w:r>
+                        <w:t xml:space="preserve"> </w:t>
+                      </w:r>
+                      <w:r>
+                        <w:t>(appConfig);</w:t>
                       </w:r>
                       <w:r>
                         <w:tab/>
@@ -14870,10 +15121,30 @@
                         <w:autoSpaceDN w:val="0"/>
                         <w:adjustRightInd w:val="0"/>
                         <w:spacing w:after="0" w:line="240" w:lineRule="auto"/>
-                        <w:ind w:firstLineChars="250" w:firstLine="550"/>
+                        <w:ind w:firstLineChars="250" w:firstLine="502"/>
                       </w:pPr>
                       <w:r>
-                        <w:t>voiceSend.AddTo("</w:t>
+                        <w:rPr>
+                          <w:rFonts w:ascii="Courier New" w:eastAsia="Times New Roman" w:hAnsi="Courier New" w:cs="Courier New"/>
+                          <w:b/>
+                          <w:bCs/>
+                          <w:sz w:val="20"/>
+                          <w:szCs w:val="20"/>
+                        </w:rPr>
+                        <w:t>v</w:t>
+                      </w:r>
+                      <w:r>
+                        <w:rPr>
+                          <w:rFonts w:ascii="Courier New" w:eastAsia="Times New Roman" w:hAnsi="Courier New" w:cs="Courier New"/>
+                          <w:b/>
+                          <w:bCs/>
+                          <w:sz w:val="20"/>
+                          <w:szCs w:val="20"/>
+                        </w:rPr>
+                        <w:t>oiceVerify</w:t>
+                      </w:r>
+                      <w:r>
+                        <w:t>.AddTo("</w:t>
                       </w:r>
                       <w:r>
                         <w:rPr>
@@ -14931,7 +15202,30 @@
                         <w:spacing w:after="0" w:line="240" w:lineRule="auto"/>
                       </w:pPr>
                       <w:r>
-                        <w:t xml:space="preserve">            voiceSend.AddCode("1234");</w:t>
+                        <w:t xml:space="preserve">            </w:t>
+                      </w:r>
+                      <w:r>
+                        <w:rPr>
+                          <w:rFonts w:ascii="Courier New" w:eastAsia="Times New Roman" w:hAnsi="Courier New" w:cs="Courier New"/>
+                          <w:b/>
+                          <w:bCs/>
+                          <w:sz w:val="20"/>
+                          <w:szCs w:val="20"/>
+                        </w:rPr>
+                        <w:t>v</w:t>
+                      </w:r>
+                      <w:r>
+                        <w:rPr>
+                          <w:rFonts w:ascii="Courier New" w:eastAsia="Times New Roman" w:hAnsi="Courier New" w:cs="Courier New"/>
+                          <w:b/>
+                          <w:bCs/>
+                          <w:sz w:val="20"/>
+                          <w:szCs w:val="20"/>
+                        </w:rPr>
+                        <w:t>oiceVerify</w:t>
+                      </w:r>
+                      <w:r>
+                        <w:t>.AddCode("1234");</w:t>
                       </w:r>
                     </w:p>
                     <w:p>
@@ -14964,7 +15258,33 @@
                         <w:spacing w:after="0" w:line="240" w:lineRule="auto"/>
                       </w:pPr>
                       <w:r>
-                        <w:t xml:space="preserve">            if (voiceSend.VoiceVerify(out returnMessage) == false)</w:t>
+                        <w:t xml:space="preserve">            if (</w:t>
+                      </w:r>
+                      <w:r>
+                        <w:rPr>
+                          <w:rFonts w:ascii="Courier New" w:eastAsia="Times New Roman" w:hAnsi="Courier New" w:cs="Courier New"/>
+                          <w:b/>
+                          <w:bCs/>
+                          <w:sz w:val="20"/>
+                          <w:szCs w:val="20"/>
+                        </w:rPr>
+                        <w:t>v</w:t>
+                      </w:r>
+                      <w:r>
+                        <w:rPr>
+                          <w:rFonts w:ascii="Courier New" w:eastAsia="Times New Roman" w:hAnsi="Courier New" w:cs="Courier New"/>
+                          <w:b/>
+                          <w:bCs/>
+                          <w:sz w:val="20"/>
+                          <w:szCs w:val="20"/>
+                        </w:rPr>
+                        <w:t>oiceVerify</w:t>
+                      </w:r>
+                      <w:r>
+                        <w:t>.</w:t>
+                      </w:r>
+                      <w:r>
+                        <w:t>Verify(out returnMessage) == false)</w:t>
                       </w:r>
                     </w:p>
                     <w:p>
@@ -15051,7 +15371,7 @@
         <w:spacing w:before="100" w:beforeAutospacing="1" w:after="100" w:afterAutospacing="1" w:line="240" w:lineRule="auto"/>
         <w:outlineLvl w:val="2"/>
         <w:rPr>
-          <w:rFonts w:ascii="Times New Roman" w:hAnsi="Times New Roman" w:cs="Times New Roman" w:hint="eastAsia"/>
+          <w:rFonts w:ascii="Times New Roman" w:hAnsi="Times New Roman" w:cs="Times New Roman"/>
           <w:b/>
           <w:bCs/>
           <w:sz w:val="27"/>

</xml_diff>